<commit_message>
Add quant, enc scheme, and its weakness
</commit_message>
<xml_diff>
--- a/doc/secllm_doc.docx
+++ b/doc/secllm_doc.docx
@@ -1,6 +1,6 @@
 
 <file path=word/document.xml><?xml version="1.0" encoding="utf-8"?>
-<w:document xmlns:wpc="http://schemas.microsoft.com/office/word/2010/wordprocessingCanvas" xmlns:cx="http://schemas.microsoft.com/office/drawing/2014/chartex" xmlns:cx1="http://schemas.microsoft.com/office/drawing/2015/9/8/chartex" xmlns:cx2="http://schemas.microsoft.com/office/drawing/2015/10/21/chartex" xmlns:cx3="http://schemas.microsoft.com/office/drawing/2016/5/9/chartex" xmlns:cx4="http://schemas.microsoft.com/office/drawing/2016/5/10/chartex" xmlns:cx5="http://schemas.microsoft.com/office/drawing/2016/5/11/chartex" xmlns:cx6="http://schemas.microsoft.com/office/drawing/2016/5/12/chartex" xmlns:cx7="http://schemas.microsoft.com/office/drawing/2016/5/13/chartex" xmlns:cx8="http://schemas.microsoft.com/office/drawing/2016/5/14/chartex" xmlns:mc="http://schemas.openxmlformats.org/markup-compatibility/2006" xmlns:aink="http://schemas.microsoft.com/office/drawing/2016/ink" xmlns:am3d="http://schemas.microsoft.com/office/drawing/2017/model3d" xmlns:o="urn:schemas-microsoft-com:office:office" xmlns:oel="http://schemas.microsoft.com/office/2019/extlst" xmlns:r="http://schemas.openxmlformats.org/officeDocument/2006/relationships" xmlns:m="http://schemas.openxmlformats.org/officeDocument/2006/math" xmlns:v="urn:schemas-microsoft-com:vml" xmlns:wp14="http://schemas.microsoft.com/office/word/2010/wordprocessingDrawing" xmlns:wp="http://schemas.openxmlformats.org/drawingml/2006/wordprocessingDrawing" xmlns:w10="urn:schemas-microsoft-com:office:word" xmlns:w="http://schemas.openxmlformats.org/wordprocessingml/2006/main" xmlns:w14="http://schemas.microsoft.com/office/word/2010/wordml" xmlns:w15="http://schemas.microsoft.com/office/word/2012/wordml" xmlns:w16cex="http://schemas.microsoft.com/office/word/2018/wordml/cex" xmlns:w16cid="http://schemas.microsoft.com/office/word/2016/wordml/cid" xmlns:w16="http://schemas.microsoft.com/office/word/2018/wordml" xmlns:w16sdtdh="http://schemas.microsoft.com/office/word/2020/wordml/sdtdatahash" xmlns:w16se="http://schemas.microsoft.com/office/word/2015/wordml/symex" xmlns:wpg="http://schemas.microsoft.com/office/word/2010/wordprocessingGroup" xmlns:wpi="http://schemas.microsoft.com/office/word/2010/wordprocessingInk" xmlns:wne="http://schemas.microsoft.com/office/word/2006/wordml" xmlns:wps="http://schemas.microsoft.com/office/word/2010/wordprocessingShape" mc:Ignorable="w14 w15 w16se w16cid w16 w16cex w16sdtdh wp14">
+<w:document xmlns:wpc="http://schemas.microsoft.com/office/word/2010/wordprocessingCanvas" xmlns:cx="http://schemas.microsoft.com/office/drawing/2014/chartex" xmlns:cx1="http://schemas.microsoft.com/office/drawing/2015/9/8/chartex" xmlns:cx2="http://schemas.microsoft.com/office/drawing/2015/10/21/chartex" xmlns:cx3="http://schemas.microsoft.com/office/drawing/2016/5/9/chartex" xmlns:cx4="http://schemas.microsoft.com/office/drawing/2016/5/10/chartex" xmlns:cx5="http://schemas.microsoft.com/office/drawing/2016/5/11/chartex" xmlns:cx6="http://schemas.microsoft.com/office/drawing/2016/5/12/chartex" xmlns:cx7="http://schemas.microsoft.com/office/drawing/2016/5/13/chartex" xmlns:cx8="http://schemas.microsoft.com/office/drawing/2016/5/14/chartex" xmlns:mc="http://schemas.openxmlformats.org/markup-compatibility/2006" xmlns:aink="http://schemas.microsoft.com/office/drawing/2016/ink" xmlns:am3d="http://schemas.microsoft.com/office/drawing/2017/model3d" xmlns:o="urn:schemas-microsoft-com:office:office" xmlns:r="http://schemas.openxmlformats.org/officeDocument/2006/relationships" xmlns:m="http://schemas.openxmlformats.org/officeDocument/2006/math" xmlns:v="urn:schemas-microsoft-com:vml" xmlns:wp14="http://schemas.microsoft.com/office/word/2010/wordprocessingDrawing" xmlns:wp="http://schemas.openxmlformats.org/drawingml/2006/wordprocessingDrawing" xmlns:w10="urn:schemas-microsoft-com:office:word" xmlns:w="http://schemas.openxmlformats.org/wordprocessingml/2006/main" xmlns:w14="http://schemas.microsoft.com/office/word/2010/wordml" xmlns:w15="http://schemas.microsoft.com/office/word/2012/wordml" xmlns:w16cid="http://schemas.microsoft.com/office/word/2016/wordml/cid" xmlns:w16se="http://schemas.microsoft.com/office/word/2015/wordml/symex" xmlns:wpg="http://schemas.microsoft.com/office/word/2010/wordprocessingGroup" xmlns:wpi="http://schemas.microsoft.com/office/word/2010/wordprocessingInk" xmlns:wne="http://schemas.microsoft.com/office/word/2006/wordml" xmlns:wps="http://schemas.microsoft.com/office/word/2010/wordprocessingShape" mc:Ignorable="w14 w15 w16se w16cid wp14">
   <w:body>
     <w:p>
       <w:pPr>
@@ -43,8 +43,13 @@
         </w:rPr>
         <w:t xml:space="preserve">라는 논문 발표 이후 </w:t>
       </w:r>
-      <w:r>
-        <w:t xml:space="preserve">OpenAI, Google, </w:t>
+      <w:proofErr w:type="spellStart"/>
+      <w:r>
+        <w:t>OpenAI</w:t>
+      </w:r>
+      <w:proofErr w:type="spellEnd"/>
+      <w:r>
+        <w:t xml:space="preserve">, Google, </w:t>
       </w:r>
       <w:r>
         <w:rPr>
@@ -184,7 +189,21 @@
         <w:rPr>
           <w:rFonts w:hint="eastAsia"/>
         </w:rPr>
-        <w:t>커져 일반적으로 추론 요청을 하는 사용자의 로컬 컴퓨팅 머신에서는 효율적인 연산이 어</w:t>
+        <w:t xml:space="preserve">커져 일반적으로 추론 요청을 하는 사용자의 로컬 컴퓨팅 </w:t>
+      </w:r>
+      <w:proofErr w:type="spellStart"/>
+      <w:r>
+        <w:rPr>
+          <w:rFonts w:hint="eastAsia"/>
+        </w:rPr>
+        <w:t>머신에서는</w:t>
+      </w:r>
+      <w:proofErr w:type="spellEnd"/>
+      <w:r>
+        <w:rPr>
+          <w:rFonts w:hint="eastAsia"/>
+        </w:rPr>
+        <w:t xml:space="preserve"> 효율적인 연산이 어</w:t>
       </w:r>
       <w:r>
         <w:rPr>
@@ -306,7 +325,7 @@
                     <pic:cNvPicPr/>
                   </pic:nvPicPr>
                   <pic:blipFill>
-                    <a:blip r:embed="rId4">
+                    <a:blip r:embed="rId5">
                       <a:extLst>
                         <a:ext uri="{28A0092B-C50C-407E-A947-70E740481C1C}">
                           <a14:useLocalDpi xmlns:a14="http://schemas.microsoft.com/office/drawing/2010/main" val="0"/>
@@ -392,11 +411,19 @@
       <w:r>
         <w:t xml:space="preserve"> </w:t>
       </w:r>
-      <w:r>
-        <w:rPr>
-          <w:rFonts w:hint="eastAsia"/>
-        </w:rPr>
-        <w:t>내보내질때 공격자에 의한 민감정보 탈취 가능성을 보여준다.</w:t>
+      <w:proofErr w:type="spellStart"/>
+      <w:r>
+        <w:rPr>
+          <w:rFonts w:hint="eastAsia"/>
+        </w:rPr>
+        <w:t>내보내질때</w:t>
+      </w:r>
+      <w:proofErr w:type="spellEnd"/>
+      <w:r>
+        <w:rPr>
+          <w:rFonts w:hint="eastAsia"/>
+        </w:rPr>
+        <w:t xml:space="preserve"> 공격자에 의한 민감정보 탈취 가능성을 보여준다.</w:t>
       </w:r>
       <w:r>
         <w:t xml:space="preserve"> </w:t>
@@ -445,7 +472,21 @@
         <w:rPr>
           <w:rFonts w:hint="eastAsia"/>
         </w:rPr>
-        <w:t>반면에 사용자 민감정보가 담긴 요청을 외부로 오프로딩 시키는 것은 공격자로 인한 탈취 및 위변조와 같은 공격으로부터 안전하지 않다.</w:t>
+        <w:t xml:space="preserve">반면에 사용자 민감정보가 담긴 요청을 외부로 오프로딩 시키는 것은 공격자로 인한 탈취 및 </w:t>
+      </w:r>
+      <w:proofErr w:type="spellStart"/>
+      <w:r>
+        <w:rPr>
+          <w:rFonts w:hint="eastAsia"/>
+        </w:rPr>
+        <w:t>위변조와</w:t>
+      </w:r>
+      <w:proofErr w:type="spellEnd"/>
+      <w:r>
+        <w:rPr>
+          <w:rFonts w:hint="eastAsia"/>
+        </w:rPr>
+        <w:t xml:space="preserve"> 같은 공격으로부터 안전하지 않다.</w:t>
       </w:r>
       <w:r>
         <w:t xml:space="preserve"> </w:t>
@@ -525,7 +566,21 @@
         <w:rPr>
           <w:rFonts w:hint="eastAsia"/>
         </w:rPr>
-        <w:t xml:space="preserve">본 연구에서 타겟하는 연산 모델은 앞서 언급하였듯이 </w:t>
+        <w:t xml:space="preserve">본 연구에서 </w:t>
+      </w:r>
+      <w:proofErr w:type="spellStart"/>
+      <w:r>
+        <w:rPr>
+          <w:rFonts w:hint="eastAsia"/>
+        </w:rPr>
+        <w:t>타겟하는</w:t>
+      </w:r>
+      <w:proofErr w:type="spellEnd"/>
+      <w:r>
+        <w:rPr>
+          <w:rFonts w:hint="eastAsia"/>
+        </w:rPr>
+        <w:t xml:space="preserve"> 연산 모델은 앞서 언급하였듯이 </w:t>
       </w:r>
       <w:r>
         <w:rPr>
@@ -550,7 +605,21 @@
         <w:rPr>
           <w:rFonts w:hint="eastAsia"/>
         </w:rPr>
-        <w:t>이러한 연산 모델에서는 평소에 추론 요청에 필요한 사용자 입력을 공격자로부터 안전한 신뢰 가능한 영역에 가지고 있다가 행렬곱셈 연산과 같은 많은 컴퓨팅 자원을 요구하는 연산 처리시에만 외부 가속기에서 추론 요청을 부분적으로 처리한다.</w:t>
+        <w:t xml:space="preserve">이러한 연산 모델에서는 평소에 추론 요청에 필요한 사용자 입력을 공격자로부터 안전한 신뢰 가능한 영역에 가지고 있다가 </w:t>
+      </w:r>
+      <w:proofErr w:type="spellStart"/>
+      <w:r>
+        <w:rPr>
+          <w:rFonts w:hint="eastAsia"/>
+        </w:rPr>
+        <w:t>행렬곱셈</w:t>
+      </w:r>
+      <w:proofErr w:type="spellEnd"/>
+      <w:r>
+        <w:rPr>
+          <w:rFonts w:hint="eastAsia"/>
+        </w:rPr>
+        <w:t xml:space="preserve"> 연산과 같은 많은 컴퓨팅 자원을 요구하는 연산 처리시에만 외부 가속기에서 추론 요청을 부분적으로 처리한다.</w:t>
       </w:r>
     </w:p>
     <w:p>
@@ -590,7 +659,7 @@
                     <pic:cNvPicPr/>
                   </pic:nvPicPr>
                   <pic:blipFill>
-                    <a:blip r:embed="rId5">
+                    <a:blip r:embed="rId6">
                       <a:extLst>
                         <a:ext uri="{28A0092B-C50C-407E-A947-70E740481C1C}">
                           <a14:useLocalDpi xmlns:a14="http://schemas.microsoft.com/office/drawing/2010/main" val="0"/>
@@ -858,7 +927,7 @@
                     <pic:cNvPicPr/>
                   </pic:nvPicPr>
                   <pic:blipFill>
-                    <a:blip r:embed="rId6"/>
+                    <a:blip r:embed="rId7"/>
                     <a:stretch>
                       <a:fillRect/>
                     </a:stretch>
@@ -914,7 +983,21 @@
         <w:rPr>
           <w:rFonts w:hint="eastAsia"/>
         </w:rPr>
-        <w:t xml:space="preserve">측면에서는 보호되어야할 대상은 모두 </w:t>
+        <w:t xml:space="preserve">측면에서는 </w:t>
+      </w:r>
+      <w:proofErr w:type="spellStart"/>
+      <w:r>
+        <w:rPr>
+          <w:rFonts w:hint="eastAsia"/>
+        </w:rPr>
+        <w:t>보호되어야할</w:t>
+      </w:r>
+      <w:proofErr w:type="spellEnd"/>
+      <w:r>
+        <w:rPr>
+          <w:rFonts w:hint="eastAsia"/>
+        </w:rPr>
+        <w:t xml:space="preserve"> 대상은 모두 </w:t>
       </w:r>
       <w:r>
         <w:t>TEE</w:t>
@@ -1084,11 +1167,19 @@
         </w:rPr>
         <w:t xml:space="preserve">에 </w:t>
       </w:r>
-      <w:r>
-        <w:rPr>
-          <w:rFonts w:hint="eastAsia"/>
-        </w:rPr>
-        <w:t xml:space="preserve">암호키 </w:t>
+      <w:proofErr w:type="spellStart"/>
+      <w:r>
+        <w:rPr>
+          <w:rFonts w:hint="eastAsia"/>
+        </w:rPr>
+        <w:t>암호키</w:t>
+      </w:r>
+      <w:proofErr w:type="spellEnd"/>
+      <w:r>
+        <w:rPr>
+          <w:rFonts w:hint="eastAsia"/>
+        </w:rPr>
+        <w:t xml:space="preserve"> </w:t>
       </w:r>
       <w:r>
         <w:t>R</w:t>
@@ -1388,7 +1479,21 @@
         <w:rPr>
           <w:rFonts w:hint="eastAsia"/>
         </w:rPr>
-        <w:t>가 돌아오면 단순히 빼주면 된다.</w:t>
+        <w:t xml:space="preserve">가 돌아오면 단순히 </w:t>
+      </w:r>
+      <w:proofErr w:type="spellStart"/>
+      <w:r>
+        <w:rPr>
+          <w:rFonts w:hint="eastAsia"/>
+        </w:rPr>
+        <w:t>빼주면</w:t>
+      </w:r>
+      <w:proofErr w:type="spellEnd"/>
+      <w:r>
+        <w:rPr>
+          <w:rFonts w:hint="eastAsia"/>
+        </w:rPr>
+        <w:t xml:space="preserve"> 된다.</w:t>
       </w:r>
       <w:r>
         <w:t xml:space="preserve"> </w:t>
@@ -1426,11 +1531,19 @@
         </w:rPr>
         <w:t xml:space="preserve">과 같이 사용자 입력과 모델 가중치를 </w:t>
       </w:r>
-      <w:r>
-        <w:rPr>
-          <w:rFonts w:hint="eastAsia"/>
-        </w:rPr>
-        <w:t xml:space="preserve">행렬곱하는 </w:t>
+      <w:proofErr w:type="spellStart"/>
+      <w:r>
+        <w:rPr>
+          <w:rFonts w:hint="eastAsia"/>
+        </w:rPr>
+        <w:t>행렬곱하는</w:t>
+      </w:r>
+      <w:proofErr w:type="spellEnd"/>
+      <w:r>
+        <w:rPr>
+          <w:rFonts w:hint="eastAsia"/>
+        </w:rPr>
+        <w:t xml:space="preserve"> </w:t>
       </w:r>
       <w:r>
         <w:t>Linear layer</w:t>
@@ -1508,7 +1621,35 @@
         <w:rPr>
           <w:rFonts w:hint="eastAsia"/>
         </w:rPr>
-        <w:t xml:space="preserve">와 미리 행렬곱셈해두어 복호화키 </w:t>
+        <w:t xml:space="preserve">와 미리 </w:t>
+      </w:r>
+      <w:proofErr w:type="spellStart"/>
+      <w:r>
+        <w:rPr>
+          <w:rFonts w:hint="eastAsia"/>
+        </w:rPr>
+        <w:t>행렬곱셈해두어</w:t>
+      </w:r>
+      <w:proofErr w:type="spellEnd"/>
+      <w:r>
+        <w:rPr>
+          <w:rFonts w:hint="eastAsia"/>
+        </w:rPr>
+        <w:t xml:space="preserve"> </w:t>
+      </w:r>
+      <w:proofErr w:type="spellStart"/>
+      <w:r>
+        <w:rPr>
+          <w:rFonts w:hint="eastAsia"/>
+        </w:rPr>
+        <w:t>복호화키</w:t>
+      </w:r>
+      <w:proofErr w:type="spellEnd"/>
+      <w:r>
+        <w:rPr>
+          <w:rFonts w:hint="eastAsia"/>
+        </w:rPr>
+        <w:t xml:space="preserve"> </w:t>
       </w:r>
       <w:r>
         <w:t>U</w:t>
@@ -1517,7 +1658,21 @@
         <w:rPr>
           <w:rFonts w:hint="eastAsia"/>
         </w:rPr>
-        <w:t>를 저장해둔다.</w:t>
+        <w:t xml:space="preserve">를 </w:t>
+      </w:r>
+      <w:proofErr w:type="spellStart"/>
+      <w:r>
+        <w:rPr>
+          <w:rFonts w:hint="eastAsia"/>
+        </w:rPr>
+        <w:t>저장해둔다</w:t>
+      </w:r>
+      <w:proofErr w:type="spellEnd"/>
+      <w:r>
+        <w:rPr>
+          <w:rFonts w:hint="eastAsia"/>
+        </w:rPr>
+        <w:t>.</w:t>
       </w:r>
       <w:r>
         <w:t xml:space="preserve"> </w:t>
@@ -1638,7 +1793,21 @@
         <w:rPr>
           <w:rFonts w:hint="eastAsia"/>
         </w:rPr>
-        <w:t xml:space="preserve">에서는 암호화된 상태에서 연산된 결과물을 다시 </w:t>
+        <w:t xml:space="preserve">에서는 암호화된 상태에서 </w:t>
+      </w:r>
+      <w:proofErr w:type="spellStart"/>
+      <w:r>
+        <w:rPr>
+          <w:rFonts w:hint="eastAsia"/>
+        </w:rPr>
+        <w:t>연산된</w:t>
+      </w:r>
+      <w:proofErr w:type="spellEnd"/>
+      <w:r>
+        <w:rPr>
+          <w:rFonts w:hint="eastAsia"/>
+        </w:rPr>
+        <w:t xml:space="preserve"> 결과물을 다시 </w:t>
       </w:r>
       <w:r>
         <w:t>CPU-side TEE</w:t>
@@ -1754,7 +1923,7 @@
                     <pic:cNvPicPr/>
                   </pic:nvPicPr>
                   <pic:blipFill>
-                    <a:blip r:embed="rId7"/>
+                    <a:blip r:embed="rId8"/>
                     <a:stretch>
                       <a:fillRect/>
                     </a:stretch>
@@ -1861,7 +2030,21 @@
         <w:rPr>
           <w:rFonts w:hint="eastAsia"/>
         </w:rPr>
-        <w:t xml:space="preserve">더 자세히는 트랜스포머 블록에는 </w:t>
+        <w:t xml:space="preserve">더 </w:t>
+      </w:r>
+      <w:proofErr w:type="spellStart"/>
+      <w:r>
+        <w:rPr>
+          <w:rFonts w:hint="eastAsia"/>
+        </w:rPr>
+        <w:t>자세히는</w:t>
+      </w:r>
+      <w:proofErr w:type="spellEnd"/>
+      <w:r>
+        <w:rPr>
+          <w:rFonts w:hint="eastAsia"/>
+        </w:rPr>
+        <w:t xml:space="preserve"> 트랜스포머 블록에는 </w:t>
       </w:r>
       <w:r>
         <w:t>Attention mechanism</w:t>
@@ -1911,11 +2094,19 @@
       <w:r>
         <w:t>(</w:t>
       </w:r>
-      <w:r>
-        <w:rPr>
-          <w:rFonts w:hint="eastAsia"/>
-        </w:rPr>
-        <w:t>디코더 부분)</w:t>
+      <w:proofErr w:type="spellStart"/>
+      <w:r>
+        <w:rPr>
+          <w:rFonts w:hint="eastAsia"/>
+        </w:rPr>
+        <w:t>디코더</w:t>
+      </w:r>
+      <w:proofErr w:type="spellEnd"/>
+      <w:r>
+        <w:rPr>
+          <w:rFonts w:hint="eastAsia"/>
+        </w:rPr>
+        <w:t xml:space="preserve"> 부분)</w:t>
       </w:r>
       <w:r>
         <w:t xml:space="preserve"> </w:t>
@@ -1935,6 +2126,9 @@
         <w:jc w:val="center"/>
       </w:pPr>
       <w:r>
+        <w:rPr>
+          <w:noProof/>
+        </w:rPr>
         <w:lastRenderedPageBreak/>
         <w:drawing>
           <wp:inline distT="0" distB="0" distL="0" distR="0" wp14:anchorId="2AE37C17" wp14:editId="4C7DA60D">
@@ -1952,7 +2146,7 @@
                     <pic:cNvPicPr/>
                   </pic:nvPicPr>
                   <pic:blipFill>
-                    <a:blip r:embed="rId8"/>
+                    <a:blip r:embed="rId9"/>
                     <a:stretch>
                       <a:fillRect/>
                     </a:stretch>
@@ -1987,7 +2181,21 @@
         <w:rPr>
           <w:rFonts w:hint="eastAsia"/>
         </w:rPr>
-        <w:t xml:space="preserve">먼저 위 디코더 트랜스포머 블록에서 빨간색으로 칠해진 연산은 </w:t>
+        <w:t xml:space="preserve">먼저 위 </w:t>
+      </w:r>
+      <w:proofErr w:type="spellStart"/>
+      <w:r>
+        <w:rPr>
+          <w:rFonts w:hint="eastAsia"/>
+        </w:rPr>
+        <w:t>디코더</w:t>
+      </w:r>
+      <w:proofErr w:type="spellEnd"/>
+      <w:r>
+        <w:rPr>
+          <w:rFonts w:hint="eastAsia"/>
+        </w:rPr>
+        <w:t xml:space="preserve"> 트랜스포머 블록에서 빨간색으로 칠해진 연산은 </w:t>
       </w:r>
       <w:r>
         <w:t xml:space="preserve">Non-linear </w:t>
@@ -2023,7 +2231,21 @@
         <w:rPr>
           <w:rFonts w:hint="eastAsia"/>
         </w:rPr>
-        <w:t xml:space="preserve"> 연산의 특징은 행렬곱셈을 위한 한쪽의 피연산자는 사용자 입력이고 다른 쪽 피연산자는 모델 가중치이라는 점이다.</w:t>
+        <w:t xml:space="preserve"> 연산의 특징은 </w:t>
+      </w:r>
+      <w:proofErr w:type="spellStart"/>
+      <w:r>
+        <w:rPr>
+          <w:rFonts w:hint="eastAsia"/>
+        </w:rPr>
+        <w:t>행렬곱셈을</w:t>
+      </w:r>
+      <w:proofErr w:type="spellEnd"/>
+      <w:r>
+        <w:rPr>
+          <w:rFonts w:hint="eastAsia"/>
+        </w:rPr>
+        <w:t xml:space="preserve"> 위한 한쪽의 피연산자는 사용자 입력이고 다른 쪽 피연산자는 모델 가중치이라는 점이다.</w:t>
       </w:r>
       <w:r>
         <w:t xml:space="preserve"> </w:t>
@@ -2052,11 +2274,19 @@
       <w:r>
         <w:t xml:space="preserve"> </w:t>
       </w:r>
-      <w:r>
-        <w:rPr>
-          <w:rFonts w:hint="eastAsia"/>
-        </w:rPr>
-        <w:t>행렬곱셈을 위한 양쪽 피연산자 둘 다 사용자 입력에서 도출된다는 점이다.</w:t>
+      <w:proofErr w:type="spellStart"/>
+      <w:r>
+        <w:rPr>
+          <w:rFonts w:hint="eastAsia"/>
+        </w:rPr>
+        <w:t>행렬곱셈을</w:t>
+      </w:r>
+      <w:proofErr w:type="spellEnd"/>
+      <w:r>
+        <w:rPr>
+          <w:rFonts w:hint="eastAsia"/>
+        </w:rPr>
+        <w:t xml:space="preserve"> 위한 양쪽 피연산자 둘 다 사용자 입력에서 도출된다는 점이다.</w:t>
       </w:r>
       <w:r>
         <w:t xml:space="preserve"> </w:t>
@@ -2069,118 +2299,6 @@
       </w:r>
       <w:r>
         <w:t xml:space="preserve"> </w:t>
-      </w:r>
-    </w:p>
-    <w:p>
-      <w:pPr>
-        <w:jc w:val="left"/>
-        <w:rPr>
-          <w:rFonts w:hint="eastAsia"/>
-        </w:rPr>
-      </w:pPr>
-      <w:r>
-        <w:rPr>
-          <w:rFonts w:hint="eastAsia"/>
-          <w:b/>
-          <w:bCs/>
-        </w:rPr>
-        <w:t>한쪽 피연산자만 사용자 입력인 경우 프라이버시 보</w:t>
-      </w:r>
-      <w:r>
-        <w:rPr>
-          <w:rFonts w:hint="eastAsia"/>
-          <w:b/>
-          <w:bCs/>
-        </w:rPr>
-        <w:t>존:</w:t>
-      </w:r>
-      <w:r>
-        <w:rPr>
-          <w:b/>
-          <w:bCs/>
-        </w:rPr>
-        <w:t xml:space="preserve"> </w:t>
-      </w:r>
-      <w:r>
-        <w:rPr>
-          <w:rFonts w:hint="eastAsia"/>
-        </w:rPr>
-        <w:t xml:space="preserve">한쪽 피연산자만 사용자 입력이고 다른쪽은 모델 가중치인 경우에 프라이버시 보존을 하며 효율적인 연산을 제공하는 메커니즘은 앞서 </w:t>
-      </w:r>
-      <w:r>
-        <w:t xml:space="preserve">Slalom </w:t>
-      </w:r>
-      <w:r>
-        <w:rPr>
-          <w:rFonts w:hint="eastAsia"/>
-        </w:rPr>
-        <w:t xml:space="preserve">기법을 언급했듯이 이미 </w:t>
-      </w:r>
-      <w:r>
-        <w:rPr>
-          <w:rFonts w:hint="eastAsia"/>
-        </w:rPr>
-        <w:t>존재한다.</w:t>
-      </w:r>
-      <w:r>
-        <w:t xml:space="preserve"> </w:t>
-      </w:r>
-      <w:r>
-        <w:rPr>
-          <w:rFonts w:hint="eastAsia"/>
-        </w:rPr>
-        <w:t xml:space="preserve">가속기 사용을 위해 외부로 사용자 입력을 내보내기전 암호키를 각 원소에 더해 </w:t>
-      </w:r>
-      <w:r>
-        <w:rPr>
-          <w:rFonts w:hint="eastAsia"/>
-        </w:rPr>
-        <w:t>공격자가 의미를 알 수 없도록 감춘다.</w:t>
-      </w:r>
-      <w:r>
-        <w:t xml:space="preserve"> </w:t>
-      </w:r>
-      <w:r>
-        <w:rPr>
-          <w:rFonts w:hint="eastAsia"/>
-        </w:rPr>
-        <w:t xml:space="preserve">밖으로 내보내진 암호화된 사용자 입력은 가속기에서 행렬곱셈 후 다시 </w:t>
-      </w:r>
-      <w:r>
-        <w:t>TEE</w:t>
-      </w:r>
-      <w:r>
-        <w:rPr>
-          <w:rFonts w:hint="eastAsia"/>
-        </w:rPr>
-        <w:t>로 되돌려진다.</w:t>
-      </w:r>
-      <w:r>
-        <w:t xml:space="preserve"> </w:t>
-      </w:r>
-      <w:r>
-        <w:rPr>
-          <w:rFonts w:hint="eastAsia"/>
-        </w:rPr>
-        <w:t>되돌려진 암호화된 결과는 원래 구하고자하는 값을 구하기 위해 복호화 키를 빼어낸다.</w:t>
-      </w:r>
-      <w:r>
-        <w:t xml:space="preserve"> (*</w:t>
-      </w:r>
-      <w:r>
-        <w:rPr>
-          <w:rFonts w:hint="eastAsia"/>
-        </w:rPr>
-        <w:t xml:space="preserve">자세한 내용은 </w:t>
-      </w:r>
-      <w:r>
-        <w:t xml:space="preserve">Background </w:t>
-      </w:r>
-      <w:r>
-        <w:rPr>
-          <w:rFonts w:hint="eastAsia"/>
-        </w:rPr>
-        <w:t>참조)</w:t>
       </w:r>
     </w:p>
     <w:p>
@@ -2193,7 +2311,7 @@
           <w:b/>
           <w:bCs/>
         </w:rPr>
-        <w:t>양쪽 피연산자 둘 다 사용자 입력인 경우 프라이버시 보</w:t>
+        <w:t>한쪽 피연산자만 사용자 입력인 경우 프라이버시 보</w:t>
       </w:r>
       <w:r>
         <w:rPr>
@@ -2214,55 +2332,124 @@
         <w:rPr>
           <w:rFonts w:hint="eastAsia"/>
         </w:rPr>
-        <w:t>양쪽 피연산자</w:t>
-      </w:r>
-      <w:r>
-        <w:t xml:space="preserve"> </w:t>
-      </w:r>
-      <w:r>
-        <w:rPr>
-          <w:rFonts w:hint="eastAsia"/>
-        </w:rPr>
-        <w:t xml:space="preserve">둘다 사용자 입력에서 도출된 경우 앞서 제안된 </w:t>
-      </w:r>
-      <w:r>
-        <w:t>Slalom</w:t>
-      </w:r>
-      <w:r>
-        <w:rPr>
-          <w:rFonts w:hint="eastAsia"/>
-        </w:rPr>
-        <w:t>방식을 사용할 수 없게 된다.</w:t>
-      </w:r>
-      <w:r>
-        <w:t xml:space="preserve"> </w:t>
-      </w:r>
-      <w:r>
-        <w:rPr>
-          <w:rFonts w:hint="eastAsia"/>
-        </w:rPr>
-        <w:t xml:space="preserve">아래 그림은 </w:t>
-      </w:r>
-      <w:r>
-        <w:t>Slalom</w:t>
-      </w:r>
-      <w:r>
-        <w:rPr>
-          <w:rFonts w:hint="eastAsia"/>
-        </w:rPr>
-        <w:t xml:space="preserve">에서 제안한 기법을 </w:t>
-      </w:r>
-      <w:r>
-        <w:t>naïve</w:t>
-      </w:r>
-      <w:r>
-        <w:rPr>
-          <w:rFonts w:hint="eastAsia"/>
-        </w:rPr>
-        <w:t>하게 적용하였을때의 상황이다.</w:t>
-      </w:r>
-      <w:r>
-        <w:t xml:space="preserve"> </w:t>
+        <w:t xml:space="preserve">한쪽 피연산자만 사용자 입력이고 </w:t>
+      </w:r>
+      <w:proofErr w:type="spellStart"/>
+      <w:r>
+        <w:rPr>
+          <w:rFonts w:hint="eastAsia"/>
+        </w:rPr>
+        <w:t>다른쪽은</w:t>
+      </w:r>
+      <w:proofErr w:type="spellEnd"/>
+      <w:r>
+        <w:rPr>
+          <w:rFonts w:hint="eastAsia"/>
+        </w:rPr>
+        <w:t xml:space="preserve"> 모델 가중치인 경우에 프라이버시 보존을 하며 효율적인 연산을 제공하는 메커니즘은 앞서 </w:t>
+      </w:r>
+      <w:r>
+        <w:t xml:space="preserve">Slalom </w:t>
+      </w:r>
+      <w:r>
+        <w:rPr>
+          <w:rFonts w:hint="eastAsia"/>
+        </w:rPr>
+        <w:t xml:space="preserve">기법을 언급했듯이 이미 </w:t>
+      </w:r>
+      <w:r>
+        <w:rPr>
+          <w:rFonts w:hint="eastAsia"/>
+        </w:rPr>
+        <w:t>존재한다.</w:t>
+      </w:r>
+      <w:r>
+        <w:t xml:space="preserve"> </w:t>
+      </w:r>
+      <w:r>
+        <w:rPr>
+          <w:rFonts w:hint="eastAsia"/>
+        </w:rPr>
+        <w:t xml:space="preserve">가속기 사용을 위해 외부로 사용자 입력을 내보내기전 암호키를 각 원소에 더해 </w:t>
+      </w:r>
+      <w:r>
+        <w:rPr>
+          <w:rFonts w:hint="eastAsia"/>
+        </w:rPr>
+        <w:t>공격자가 의미를 알 수 없도록 감춘다.</w:t>
+      </w:r>
+      <w:r>
+        <w:t xml:space="preserve"> </w:t>
+      </w:r>
+      <w:r>
+        <w:rPr>
+          <w:rFonts w:hint="eastAsia"/>
+        </w:rPr>
+        <w:t xml:space="preserve">밖으로 내보내진 암호화된 사용자 입력은 가속기에서 </w:t>
+      </w:r>
+      <w:proofErr w:type="spellStart"/>
+      <w:r>
+        <w:rPr>
+          <w:rFonts w:hint="eastAsia"/>
+        </w:rPr>
+        <w:t>행렬곱셈</w:t>
+      </w:r>
+      <w:proofErr w:type="spellEnd"/>
+      <w:r>
+        <w:rPr>
+          <w:rFonts w:hint="eastAsia"/>
+        </w:rPr>
+        <w:t xml:space="preserve"> 후 다시 </w:t>
+      </w:r>
+      <w:r>
+        <w:t>TEE</w:t>
+      </w:r>
+      <w:r>
+        <w:rPr>
+          <w:rFonts w:hint="eastAsia"/>
+        </w:rPr>
+        <w:t>로 되돌려진다.</w:t>
+      </w:r>
+      <w:r>
+        <w:t xml:space="preserve"> </w:t>
+      </w:r>
+      <w:r>
+        <w:rPr>
+          <w:rFonts w:hint="eastAsia"/>
+        </w:rPr>
+        <w:t xml:space="preserve">되돌려진 암호화된 결과는 원래 </w:t>
+      </w:r>
+      <w:proofErr w:type="spellStart"/>
+      <w:r>
+        <w:rPr>
+          <w:rFonts w:hint="eastAsia"/>
+        </w:rPr>
+        <w:t>구하고자하는</w:t>
+      </w:r>
+      <w:proofErr w:type="spellEnd"/>
+      <w:r>
+        <w:rPr>
+          <w:rFonts w:hint="eastAsia"/>
+        </w:rPr>
+        <w:t xml:space="preserve"> 값을 구하기 위해 복호화 키를 빼어낸다.</w:t>
+      </w:r>
+      <w:r>
+        <w:t xml:space="preserve"> (*</w:t>
+      </w:r>
+      <w:r>
+        <w:rPr>
+          <w:rFonts w:hint="eastAsia"/>
+        </w:rPr>
+        <w:t xml:space="preserve">자세한 내용은 </w:t>
+      </w:r>
+      <w:r>
+        <w:t xml:space="preserve">Background </w:t>
+      </w:r>
+      <w:r>
+        <w:rPr>
+          <w:rFonts w:hint="eastAsia"/>
+        </w:rPr>
+        <w:t>참조)</w:t>
       </w:r>
     </w:p>
     <w:p>
@@ -2270,6 +2457,105 @@
         <w:jc w:val="left"/>
       </w:pPr>
       <w:r>
+        <w:rPr>
+          <w:rFonts w:hint="eastAsia"/>
+          <w:b/>
+          <w:bCs/>
+        </w:rPr>
+        <w:t>양쪽 피연산자 둘 다 사용자 입력인 경우 프라이버시 보</w:t>
+      </w:r>
+      <w:r>
+        <w:rPr>
+          <w:rFonts w:hint="eastAsia"/>
+          <w:b/>
+          <w:bCs/>
+        </w:rPr>
+        <w:t>존:</w:t>
+      </w:r>
+      <w:r>
+        <w:rPr>
+          <w:b/>
+          <w:bCs/>
+        </w:rPr>
+        <w:t xml:space="preserve"> </w:t>
+      </w:r>
+      <w:r>
+        <w:rPr>
+          <w:rFonts w:hint="eastAsia"/>
+        </w:rPr>
+        <w:t>양쪽 피연산자</w:t>
+      </w:r>
+      <w:r>
+        <w:t xml:space="preserve"> </w:t>
+      </w:r>
+      <w:r>
+        <w:rPr>
+          <w:rFonts w:hint="eastAsia"/>
+        </w:rPr>
+        <w:t xml:space="preserve">둘다 사용자 입력에서 도출된 경우 앞서 제안된 </w:t>
+      </w:r>
+      <w:r>
+        <w:t>Slalom</w:t>
+      </w:r>
+      <w:r>
+        <w:rPr>
+          <w:rFonts w:hint="eastAsia"/>
+        </w:rPr>
+        <w:t>방식을 사용할 수 없게 된다.</w:t>
+      </w:r>
+      <w:r>
+        <w:t xml:space="preserve"> </w:t>
+      </w:r>
+      <w:r>
+        <w:rPr>
+          <w:rFonts w:hint="eastAsia"/>
+        </w:rPr>
+        <w:t xml:space="preserve">아래 그림은 </w:t>
+      </w:r>
+      <w:r>
+        <w:t>Slalom</w:t>
+      </w:r>
+      <w:r>
+        <w:rPr>
+          <w:rFonts w:hint="eastAsia"/>
+        </w:rPr>
+        <w:t xml:space="preserve">에서 제안한 기법을 </w:t>
+      </w:r>
+      <w:r>
+        <w:t>naïve</w:t>
+      </w:r>
+      <w:r>
+        <w:rPr>
+          <w:rFonts w:hint="eastAsia"/>
+        </w:rPr>
+        <w:t xml:space="preserve">하게 </w:t>
+      </w:r>
+      <w:proofErr w:type="spellStart"/>
+      <w:r>
+        <w:rPr>
+          <w:rFonts w:hint="eastAsia"/>
+        </w:rPr>
+        <w:t>적용하였을때의</w:t>
+      </w:r>
+      <w:proofErr w:type="spellEnd"/>
+      <w:r>
+        <w:rPr>
+          <w:rFonts w:hint="eastAsia"/>
+        </w:rPr>
+        <w:t xml:space="preserve"> 상황이다.</w:t>
+      </w:r>
+      <w:r>
+        <w:t xml:space="preserve"> </w:t>
+      </w:r>
+    </w:p>
+    <w:p>
+      <w:pPr>
+        <w:jc w:val="left"/>
+      </w:pPr>
+      <w:r>
+        <w:rPr>
+          <w:noProof/>
+        </w:rPr>
         <w:lastRenderedPageBreak/>
         <w:drawing>
           <wp:inline distT="0" distB="0" distL="0" distR="0" wp14:anchorId="218191AB" wp14:editId="00F6BD3A">
@@ -2287,7 +2573,7 @@
                     <pic:cNvPicPr/>
                   </pic:nvPicPr>
                   <pic:blipFill>
-                    <a:blip r:embed="rId9"/>
+                    <a:blip r:embed="rId10"/>
                     <a:stretch>
                       <a:fillRect/>
                     </a:stretch>
@@ -2811,7 +3097,6 @@
       <w:pPr>
         <w:jc w:val="left"/>
         <w:rPr>
-          <w:rFonts w:hint="eastAsia"/>
           <w:i/>
         </w:rPr>
       </w:pPr>
@@ -3172,7 +3457,21 @@
         <w:rPr>
           <w:rFonts w:hint="eastAsia"/>
         </w:rPr>
-        <w:t>에서 빼주어야한다.</w:t>
+        <w:t xml:space="preserve">에서 </w:t>
+      </w:r>
+      <w:proofErr w:type="spellStart"/>
+      <w:r>
+        <w:rPr>
+          <w:rFonts w:hint="eastAsia"/>
+        </w:rPr>
+        <w:t>빼주어야한다</w:t>
+      </w:r>
+      <w:proofErr w:type="spellEnd"/>
+      <w:r>
+        <w:rPr>
+          <w:rFonts w:hint="eastAsia"/>
+        </w:rPr>
+        <w:t>.</w:t>
       </w:r>
       <w:r>
         <w:t xml:space="preserve"> </w:t>
@@ -3190,7 +3489,21 @@
         <w:rPr>
           <w:rFonts w:hint="eastAsia"/>
         </w:rPr>
-        <w:t xml:space="preserve">둘 다 사용자 입력에서 도출되었을때 </w:t>
+        <w:t xml:space="preserve">둘 다 사용자 입력에서 </w:t>
+      </w:r>
+      <w:proofErr w:type="spellStart"/>
+      <w:r>
+        <w:rPr>
+          <w:rFonts w:hint="eastAsia"/>
+        </w:rPr>
+        <w:t>도출되었을때</w:t>
+      </w:r>
+      <w:proofErr w:type="spellEnd"/>
+      <w:r>
+        <w:rPr>
+          <w:rFonts w:hint="eastAsia"/>
+        </w:rPr>
+        <w:t xml:space="preserve"> </w:t>
       </w:r>
       <w:r>
         <w:t xml:space="preserve">Slalom </w:t>
@@ -3280,7 +3593,21 @@
         <w:rPr>
           <w:rFonts w:hint="eastAsia"/>
         </w:rPr>
-        <w:t xml:space="preserve"> 항은 미리 선정하고 미리 구해둘 수 있으나 </w:t>
+        <w:t xml:space="preserve"> 항은 미리 선정하고 미리 </w:t>
+      </w:r>
+      <w:proofErr w:type="spellStart"/>
+      <w:r>
+        <w:rPr>
+          <w:rFonts w:hint="eastAsia"/>
+        </w:rPr>
+        <w:t>구해둘</w:t>
+      </w:r>
+      <w:proofErr w:type="spellEnd"/>
+      <w:r>
+        <w:rPr>
+          <w:rFonts w:hint="eastAsia"/>
+        </w:rPr>
+        <w:t xml:space="preserve"> 수 있으나 </w:t>
       </w:r>
       <m:oMath>
         <m:sSub>
@@ -3358,7 +3685,21 @@
         <w:rPr>
           <w:rFonts w:hint="eastAsia"/>
         </w:rPr>
-        <w:t>가 알려지기전까지 T</w:t>
+        <w:t xml:space="preserve">가 </w:t>
+      </w:r>
+      <w:proofErr w:type="spellStart"/>
+      <w:r>
+        <w:rPr>
+          <w:rFonts w:hint="eastAsia"/>
+        </w:rPr>
+        <w:t>알려지기전까지</w:t>
+      </w:r>
+      <w:proofErr w:type="spellEnd"/>
+      <w:r>
+        <w:rPr>
+          <w:rFonts w:hint="eastAsia"/>
+        </w:rPr>
+        <w:t xml:space="preserve"> T</w:t>
       </w:r>
       <w:r>
         <w:t>EE</w:t>
@@ -3367,7 +3708,21 @@
         <w:rPr>
           <w:rFonts w:hint="eastAsia"/>
         </w:rPr>
-        <w:t>내에서 미리 구해놓을 수 없다.</w:t>
+        <w:t xml:space="preserve">내에서 미리 </w:t>
+      </w:r>
+      <w:proofErr w:type="spellStart"/>
+      <w:r>
+        <w:rPr>
+          <w:rFonts w:hint="eastAsia"/>
+        </w:rPr>
+        <w:t>구해놓을</w:t>
+      </w:r>
+      <w:proofErr w:type="spellEnd"/>
+      <w:r>
+        <w:rPr>
+          <w:rFonts w:hint="eastAsia"/>
+        </w:rPr>
+        <w:t xml:space="preserve"> 수 없다.</w:t>
       </w:r>
       <w:r>
         <w:t xml:space="preserve"> </w:t>
@@ -3385,7 +3740,21 @@
         <w:rPr>
           <w:rFonts w:hint="eastAsia"/>
         </w:rPr>
-        <w:t xml:space="preserve">가 알려졌을때가 되어서야 </w:t>
+        <w:t xml:space="preserve">가 </w:t>
+      </w:r>
+      <w:proofErr w:type="spellStart"/>
+      <w:r>
+        <w:rPr>
+          <w:rFonts w:hint="eastAsia"/>
+        </w:rPr>
+        <w:t>알려졌을때가</w:t>
+      </w:r>
+      <w:proofErr w:type="spellEnd"/>
+      <w:r>
+        <w:rPr>
+          <w:rFonts w:hint="eastAsia"/>
+        </w:rPr>
+        <w:t xml:space="preserve"> 되어서야 </w:t>
       </w:r>
       <w:r>
         <w:t>CPU TEE</w:t>
@@ -3394,7 +3763,49 @@
         <w:rPr>
           <w:rFonts w:hint="eastAsia"/>
         </w:rPr>
-        <w:t xml:space="preserve">내에서 복호화키를 구하기 위해 두번의 행렬곱셈을 해야하는데 이는 원래 구하고자 하던 값 </w:t>
+        <w:t xml:space="preserve">내에서 </w:t>
+      </w:r>
+      <w:proofErr w:type="spellStart"/>
+      <w:r>
+        <w:rPr>
+          <w:rFonts w:hint="eastAsia"/>
+        </w:rPr>
+        <w:t>복호화키를</w:t>
+      </w:r>
+      <w:proofErr w:type="spellEnd"/>
+      <w:r>
+        <w:rPr>
+          <w:rFonts w:hint="eastAsia"/>
+        </w:rPr>
+        <w:t xml:space="preserve"> 구하기 위해 두번의 </w:t>
+      </w:r>
+      <w:proofErr w:type="spellStart"/>
+      <w:r>
+        <w:rPr>
+          <w:rFonts w:hint="eastAsia"/>
+        </w:rPr>
+        <w:t>행렬곱셈을</w:t>
+      </w:r>
+      <w:proofErr w:type="spellEnd"/>
+      <w:r>
+        <w:rPr>
+          <w:rFonts w:hint="eastAsia"/>
+        </w:rPr>
+        <w:t xml:space="preserve"> </w:t>
+      </w:r>
+      <w:proofErr w:type="spellStart"/>
+      <w:r>
+        <w:rPr>
+          <w:rFonts w:hint="eastAsia"/>
+        </w:rPr>
+        <w:t>해야하는데</w:t>
+      </w:r>
+      <w:proofErr w:type="spellEnd"/>
+      <w:r>
+        <w:rPr>
+          <w:rFonts w:hint="eastAsia"/>
+        </w:rPr>
+        <w:t xml:space="preserve"> 이는 원래 구하고자 하던 값 </w:t>
       </w:r>
       <m:oMath>
         <m:r>
@@ -3441,9 +3852,6 @@
     <w:p>
       <w:pPr>
         <w:jc w:val="left"/>
-        <w:rPr>
-          <w:rFonts w:hint="eastAsia"/>
-        </w:rPr>
       </w:pPr>
       <w:r>
         <w:rPr>
@@ -3496,7 +3904,21 @@
         <w:rPr>
           <w:rFonts w:hint="eastAsia"/>
         </w:rPr>
-        <w:t xml:space="preserve">에서 제안한 방식을 사용할 수 없다면 양쪽 피연산자 둘 다 사용자 입력으로부터 도출된 연산인 </w:t>
+        <w:t xml:space="preserve">에서 제안한 방식을 사용할 수 없다면 양쪽 피연산자 둘 다 사용자 </w:t>
+      </w:r>
+      <w:proofErr w:type="spellStart"/>
+      <w:r>
+        <w:rPr>
+          <w:rFonts w:hint="eastAsia"/>
+        </w:rPr>
+        <w:t>입력으로부터</w:t>
+      </w:r>
+      <w:proofErr w:type="spellEnd"/>
+      <w:r>
+        <w:rPr>
+          <w:rFonts w:hint="eastAsia"/>
+        </w:rPr>
+        <w:t xml:space="preserve"> 도출된 연산인 </w:t>
       </w:r>
       <w:r>
         <w:t>QK^T</w:t>
@@ -3532,7 +3954,21 @@
         <w:rPr>
           <w:rFonts w:hint="eastAsia"/>
         </w:rPr>
-        <w:t xml:space="preserve">피연산자 입력의 크기가 작을때는 </w:t>
+        <w:t xml:space="preserve">피연산자 입력의 크기가 </w:t>
+      </w:r>
+      <w:proofErr w:type="spellStart"/>
+      <w:r>
+        <w:rPr>
+          <w:rFonts w:hint="eastAsia"/>
+        </w:rPr>
+        <w:t>작을때는</w:t>
+      </w:r>
+      <w:proofErr w:type="spellEnd"/>
+      <w:r>
+        <w:rPr>
+          <w:rFonts w:hint="eastAsia"/>
+        </w:rPr>
+        <w:t xml:space="preserve"> </w:t>
       </w:r>
       <w:r>
         <w:t>CPU TEE</w:t>
@@ -3568,13 +4004,27 @@
         <w:rPr>
           <w:rFonts w:hint="eastAsia"/>
         </w:rPr>
-        <w:t>의 연산</w:t>
-      </w:r>
-      <w:r>
-        <w:rPr>
-          <w:rFonts w:hint="eastAsia"/>
-        </w:rPr>
-        <w:t>량은 입력 크기에 제곱 비례해서 증가한다는 점이 존재한다.</w:t>
+        <w:t xml:space="preserve">의 </w:t>
+      </w:r>
+      <w:proofErr w:type="spellStart"/>
+      <w:r>
+        <w:rPr>
+          <w:rFonts w:hint="eastAsia"/>
+        </w:rPr>
+        <w:t>연산</w:t>
+      </w:r>
+      <w:r>
+        <w:rPr>
+          <w:rFonts w:hint="eastAsia"/>
+        </w:rPr>
+        <w:t>량은</w:t>
+      </w:r>
+      <w:proofErr w:type="spellEnd"/>
+      <w:r>
+        <w:rPr>
+          <w:rFonts w:hint="eastAsia"/>
+        </w:rPr>
+        <w:t xml:space="preserve"> 입력 크기에 제곱 비례해서 증가한다는 점이 존재한다.</w:t>
       </w:r>
       <w:r>
         <w:t xml:space="preserve"> </w:t>
@@ -3606,11 +4056,19 @@
       <w:r>
         <w:t xml:space="preserve">PV </w:t>
       </w:r>
-      <w:r>
-        <w:rPr>
-          <w:rFonts w:hint="eastAsia"/>
-        </w:rPr>
-        <w:t xml:space="preserve">연산량 둘 다 </w:t>
+      <w:proofErr w:type="spellStart"/>
+      <w:r>
+        <w:rPr>
+          <w:rFonts w:hint="eastAsia"/>
+        </w:rPr>
+        <w:t>연산량</w:t>
+      </w:r>
+      <w:proofErr w:type="spellEnd"/>
+      <w:r>
+        <w:rPr>
+          <w:rFonts w:hint="eastAsia"/>
+        </w:rPr>
+        <w:t xml:space="preserve"> 둘 다 </w:t>
       </w:r>
       <m:oMath>
         <m:r>
@@ -3662,6 +4120,15 @@
         </m:r>
       </m:oMath>
       <w:r>
+        <w:rPr>
+          <w:rFonts w:hint="eastAsia"/>
+        </w:rPr>
+        <w:t>이다.</w:t>
+      </w:r>
+      <w:r>
+        <w:rPr>
+          <w:noProof/>
+        </w:rPr>
         <w:drawing>
           <wp:inline distT="0" distB="0" distL="0" distR="0" wp14:anchorId="7857B263" wp14:editId="3D937D72">
             <wp:extent cx="5731510" cy="1710055"/>
@@ -3678,7 +4145,7 @@
                     <pic:cNvPicPr/>
                   </pic:nvPicPr>
                   <pic:blipFill>
-                    <a:blip r:embed="rId10"/>
+                    <a:blip r:embed="rId11"/>
                     <a:stretch>
                       <a:fillRect/>
                     </a:stretch>
@@ -3737,7 +4204,23 @@
           <w:rFonts w:hint="eastAsia"/>
           <w:iCs/>
         </w:rPr>
-        <w:t>추론을 위해 드는 전체 시간에서 더 많은 부분을 차지한다는 것을 아래의 실험에서 확인 할 수 있었다.</w:t>
+        <w:t xml:space="preserve">추론을 위해 드는 전체 시간에서 더 많은 부분을 차지한다는 것을 아래의 실험에서 </w:t>
+      </w:r>
+      <w:proofErr w:type="gramStart"/>
+      <w:r>
+        <w:rPr>
+          <w:rFonts w:hint="eastAsia"/>
+          <w:iCs/>
+        </w:rPr>
+        <w:t>확인 할</w:t>
+      </w:r>
+      <w:proofErr w:type="gramEnd"/>
+      <w:r>
+        <w:rPr>
+          <w:rFonts w:hint="eastAsia"/>
+          <w:iCs/>
+        </w:rPr>
+        <w:t xml:space="preserve"> 수 있었다.</w:t>
       </w:r>
       <w:r>
         <w:rPr>
@@ -3756,6 +4239,7 @@
       <w:r>
         <w:rPr>
           <w:iCs/>
+          <w:noProof/>
         </w:rPr>
         <w:lastRenderedPageBreak/>
         <w:drawing>
@@ -3774,7 +4258,7 @@
                     <pic:cNvPicPr/>
                   </pic:nvPicPr>
                   <pic:blipFill>
-                    <a:blip r:embed="rId11"/>
+                    <a:blip r:embed="rId12"/>
                     <a:stretch>
                       <a:fillRect/>
                     </a:stretch>
@@ -3799,7 +4283,6 @@
       <w:pPr>
         <w:jc w:val="left"/>
         <w:rPr>
-          <w:rFonts w:hint="eastAsia"/>
           <w:iCs/>
         </w:rPr>
       </w:pPr>
@@ -3951,7 +4434,23 @@
           <w:rFonts w:hint="eastAsia"/>
           <w:iCs/>
         </w:rPr>
-        <w:t xml:space="preserve">의 연산량이 빠르게 증가하며 이는 결국에는 </w:t>
+        <w:t xml:space="preserve">의 </w:t>
+      </w:r>
+      <w:proofErr w:type="spellStart"/>
+      <w:r>
+        <w:rPr>
+          <w:rFonts w:hint="eastAsia"/>
+          <w:iCs/>
+        </w:rPr>
+        <w:t>연산량이</w:t>
+      </w:r>
+      <w:proofErr w:type="spellEnd"/>
+      <w:r>
+        <w:rPr>
+          <w:rFonts w:hint="eastAsia"/>
+          <w:iCs/>
+        </w:rPr>
+        <w:t xml:space="preserve"> 빠르게 증가하며 이는 결국에는 </w:t>
       </w:r>
       <w:r>
         <w:rPr>
@@ -3964,7 +4463,2030 @@
           <w:rFonts w:hint="eastAsia"/>
           <w:iCs/>
         </w:rPr>
-        <w:t>에서 단독으로 처리하는 것이 힘들어 질 것을 전망한다.</w:t>
+        <w:t xml:space="preserve">에서 단독으로 처리하는 것이 힘들어 질 것을 </w:t>
+      </w:r>
+      <w:r>
+        <w:rPr>
+          <w:rFonts w:hint="eastAsia"/>
+          <w:iCs/>
+        </w:rPr>
+        <w:t>예측</w:t>
+      </w:r>
+      <w:r>
+        <w:rPr>
+          <w:rFonts w:hint="eastAsia"/>
+          <w:iCs/>
+        </w:rPr>
+        <w:t>한다.</w:t>
+      </w:r>
+    </w:p>
+    <w:p>
+      <w:pPr>
+        <w:jc w:val="left"/>
+        <w:rPr>
+          <w:iCs/>
+        </w:rPr>
+      </w:pPr>
+    </w:p>
+    <w:p>
+      <w:pPr>
+        <w:jc w:val="left"/>
+        <w:rPr>
+          <w:b/>
+          <w:iCs/>
+        </w:rPr>
+      </w:pPr>
+      <w:r>
+        <w:rPr>
+          <w:rFonts w:hint="eastAsia"/>
+          <w:b/>
+          <w:iCs/>
+        </w:rPr>
+        <w:t>A</w:t>
+      </w:r>
+      <w:r>
+        <w:rPr>
+          <w:b/>
+          <w:iCs/>
+        </w:rPr>
+        <w:t>ffine Cipher</w:t>
+      </w:r>
+    </w:p>
+    <w:p>
+      <w:pPr>
+        <w:jc w:val="left"/>
+        <w:rPr>
+          <w:rFonts w:hint="eastAsia"/>
+          <w:iCs/>
+        </w:rPr>
+      </w:pPr>
+      <w:r>
+        <w:rPr>
+          <w:iCs/>
+        </w:rPr>
+        <w:t xml:space="preserve">Affine cipher </w:t>
+      </w:r>
+      <w:r>
+        <w:rPr>
+          <w:rFonts w:hint="eastAsia"/>
+          <w:iCs/>
+        </w:rPr>
+        <w:t>암호화 기법은 정수론 기반의</w:t>
+      </w:r>
+      <w:r>
+        <w:rPr>
+          <w:rFonts w:hint="eastAsia"/>
+          <w:iCs/>
+        </w:rPr>
+        <w:t xml:space="preserve"> </w:t>
+      </w:r>
+      <w:r>
+        <w:rPr>
+          <w:iCs/>
+        </w:rPr>
+        <w:t>monoalphabetic substitution cipher</w:t>
+      </w:r>
+      <w:r>
+        <w:rPr>
+          <w:rFonts w:hint="eastAsia"/>
+          <w:iCs/>
+        </w:rPr>
+        <w:t xml:space="preserve"> 암호화 기법이다.</w:t>
+      </w:r>
+      <w:r>
+        <w:rPr>
+          <w:iCs/>
+        </w:rPr>
+        <w:t xml:space="preserve"> </w:t>
+      </w:r>
+      <w:r>
+        <w:rPr>
+          <w:rFonts w:hint="eastAsia"/>
+          <w:iCs/>
+        </w:rPr>
+        <w:t>알고리즘에 대한 자세한 내용은 링크 참조 바람:</w:t>
+      </w:r>
+      <w:r>
+        <w:rPr>
+          <w:iCs/>
+        </w:rPr>
+        <w:t xml:space="preserve"> </w:t>
+      </w:r>
+      <w:hyperlink r:id="rId13" w:history="1">
+        <w:r>
+          <w:rPr>
+            <w:rStyle w:val="a4"/>
+            <w:iCs/>
+          </w:rPr>
+          <w:t>https://en.wikipedia.org/wiki/Affine_cipher</w:t>
+        </w:r>
+      </w:hyperlink>
+    </w:p>
+    <w:p>
+      <w:pPr>
+        <w:jc w:val="left"/>
+        <w:rPr>
+          <w:rFonts w:hint="eastAsia"/>
+          <w:iCs/>
+        </w:rPr>
+      </w:pPr>
+    </w:p>
+    <w:p>
+      <w:pPr>
+        <w:jc w:val="left"/>
+        <w:rPr>
+          <w:iCs/>
+        </w:rPr>
+      </w:pPr>
+      <w:r>
+        <w:rPr>
+          <w:rFonts w:hint="eastAsia"/>
+          <w:b/>
+          <w:iCs/>
+        </w:rPr>
+        <w:t xml:space="preserve">정수론 기반 암호화 기법 사용을 위한 </w:t>
+      </w:r>
+      <w:r>
+        <w:rPr>
+          <w:b/>
+          <w:iCs/>
+        </w:rPr>
+        <w:t>Quantization</w:t>
+      </w:r>
+      <w:r>
+        <w:rPr>
+          <w:b/>
+          <w:iCs/>
+        </w:rPr>
+        <w:t xml:space="preserve"> </w:t>
+      </w:r>
+    </w:p>
+    <w:p>
+      <w:pPr>
+        <w:jc w:val="left"/>
+        <w:rPr>
+          <w:iCs/>
+        </w:rPr>
+      </w:pPr>
+      <w:r>
+        <w:rPr>
+          <w:iCs/>
+        </w:rPr>
+        <w:t>LLM</w:t>
+      </w:r>
+      <w:r>
+        <w:rPr>
+          <w:rFonts w:hint="eastAsia"/>
+          <w:iCs/>
+        </w:rPr>
+        <w:t xml:space="preserve">이 일반적으로 채택하는 데이터 형식은 </w:t>
+      </w:r>
+      <w:r>
+        <w:rPr>
+          <w:iCs/>
+        </w:rPr>
+        <w:t>FP16</w:t>
+      </w:r>
+      <w:r>
+        <w:rPr>
+          <w:rFonts w:hint="eastAsia"/>
+          <w:iCs/>
+        </w:rPr>
+        <w:t>이다.</w:t>
+      </w:r>
+      <w:r>
+        <w:rPr>
+          <w:iCs/>
+        </w:rPr>
+        <w:t xml:space="preserve"> </w:t>
+      </w:r>
+      <w:r>
+        <w:rPr>
+          <w:rFonts w:hint="eastAsia"/>
+          <w:iCs/>
+        </w:rPr>
+        <w:t xml:space="preserve">하지만 </w:t>
+      </w:r>
+      <w:r>
+        <w:rPr>
+          <w:iCs/>
+        </w:rPr>
+        <w:t>LLM</w:t>
+      </w:r>
+      <w:r>
+        <w:rPr>
+          <w:rFonts w:hint="eastAsia"/>
+          <w:iCs/>
+        </w:rPr>
+        <w:t xml:space="preserve">의 크기가 커지면 커질수록 </w:t>
+      </w:r>
+      <w:proofErr w:type="spellStart"/>
+      <w:r>
+        <w:rPr>
+          <w:rFonts w:hint="eastAsia"/>
+          <w:iCs/>
+        </w:rPr>
+        <w:t>연산량</w:t>
+      </w:r>
+      <w:proofErr w:type="spellEnd"/>
+      <w:r>
+        <w:rPr>
+          <w:rFonts w:hint="eastAsia"/>
+          <w:iCs/>
+        </w:rPr>
+        <w:t>,</w:t>
+      </w:r>
+      <w:r>
+        <w:rPr>
+          <w:iCs/>
+        </w:rPr>
+        <w:t xml:space="preserve"> </w:t>
+      </w:r>
+      <w:r>
+        <w:rPr>
+          <w:rFonts w:hint="eastAsia"/>
+          <w:iCs/>
+        </w:rPr>
+        <w:t>저장공간,</w:t>
+      </w:r>
+      <w:r>
+        <w:rPr>
+          <w:iCs/>
+        </w:rPr>
+        <w:t xml:space="preserve"> </w:t>
+      </w:r>
+      <w:r>
+        <w:rPr>
+          <w:rFonts w:hint="eastAsia"/>
+          <w:iCs/>
+        </w:rPr>
+        <w:t>H</w:t>
+      </w:r>
+      <w:r>
+        <w:rPr>
+          <w:iCs/>
+        </w:rPr>
+        <w:t>ost-Device</w:t>
+      </w:r>
+      <w:r>
+        <w:rPr>
+          <w:rFonts w:hint="eastAsia"/>
+          <w:iCs/>
+        </w:rPr>
+        <w:t>간 데이터 송수신</w:t>
+      </w:r>
+      <w:r>
+        <w:rPr>
+          <w:rFonts w:hint="eastAsia"/>
+          <w:iCs/>
+        </w:rPr>
+        <w:t>양</w:t>
+      </w:r>
+      <w:r>
+        <w:rPr>
+          <w:rFonts w:hint="eastAsia"/>
+          <w:iCs/>
+        </w:rPr>
+        <w:t>이 크게 증가함에 따라 다양한 모델 경량화를 위한 노력들이 존재한다.</w:t>
+      </w:r>
+      <w:r>
+        <w:rPr>
+          <w:iCs/>
+        </w:rPr>
+        <w:t xml:space="preserve"> </w:t>
+      </w:r>
+      <w:r>
+        <w:rPr>
+          <w:rFonts w:hint="eastAsia"/>
+          <w:iCs/>
+        </w:rPr>
+        <w:t>다양한 경량화 기법 중 하나인 양자화</w:t>
+      </w:r>
+      <w:r>
+        <w:rPr>
+          <w:iCs/>
+        </w:rPr>
+        <w:t>(Quantization)</w:t>
+      </w:r>
+      <w:r>
+        <w:rPr>
+          <w:rFonts w:hint="eastAsia"/>
+          <w:iCs/>
+        </w:rPr>
+        <w:t xml:space="preserve">은 </w:t>
+      </w:r>
+      <w:r>
+        <w:rPr>
+          <w:rFonts w:hint="eastAsia"/>
+          <w:iCs/>
+        </w:rPr>
+        <w:t>데이터를 더 적은 수의 비트로 근사화해 모델의 전체적인 크기를 줄이는 기법이다.</w:t>
+      </w:r>
+      <w:r>
+        <w:rPr>
+          <w:iCs/>
+        </w:rPr>
+        <w:t xml:space="preserve"> </w:t>
+      </w:r>
+      <w:proofErr w:type="spellStart"/>
+      <w:r>
+        <w:rPr>
+          <w:rFonts w:hint="eastAsia"/>
+          <w:iCs/>
+        </w:rPr>
+        <w:t>예를들어</w:t>
+      </w:r>
+      <w:proofErr w:type="spellEnd"/>
+      <w:r>
+        <w:rPr>
+          <w:rFonts w:hint="eastAsia"/>
+          <w:iCs/>
+        </w:rPr>
+        <w:t xml:space="preserve"> </w:t>
+      </w:r>
+      <w:proofErr w:type="spellStart"/>
+      <w:r>
+        <w:rPr>
+          <w:iCs/>
+        </w:rPr>
+        <w:t>Smoothquant</w:t>
+      </w:r>
+      <w:proofErr w:type="spellEnd"/>
+      <w:r>
+        <w:rPr>
+          <w:iCs/>
+        </w:rPr>
+        <w:t xml:space="preserve"> [1]</w:t>
+      </w:r>
+      <w:r>
+        <w:rPr>
+          <w:rFonts w:hint="eastAsia"/>
+          <w:iCs/>
+        </w:rPr>
+        <w:t xml:space="preserve">에서는 사용자 입력과 모델 가중치를 둘 다 </w:t>
+      </w:r>
+      <w:r>
+        <w:rPr>
+          <w:iCs/>
+        </w:rPr>
+        <w:t>FP16</w:t>
+      </w:r>
+      <w:r>
+        <w:rPr>
+          <w:rFonts w:hint="eastAsia"/>
+          <w:iCs/>
+        </w:rPr>
+        <w:t xml:space="preserve">에서 </w:t>
+      </w:r>
+      <w:r>
+        <w:rPr>
+          <w:iCs/>
+        </w:rPr>
+        <w:t>INT8</w:t>
+      </w:r>
+      <w:r>
+        <w:rPr>
+          <w:rFonts w:hint="eastAsia"/>
+          <w:iCs/>
+        </w:rPr>
+        <w:t>로 양자화해 추론 연산에 드는 저장공간과 데이터 송수신양을 절반으로 줄인다.</w:t>
+      </w:r>
+      <w:r>
+        <w:rPr>
+          <w:iCs/>
+        </w:rPr>
+        <w:t xml:space="preserve"> </w:t>
+      </w:r>
+    </w:p>
+    <w:p>
+      <w:pPr>
+        <w:jc w:val="left"/>
+        <w:rPr>
+          <w:rFonts w:hint="eastAsia"/>
+          <w:iCs/>
+        </w:rPr>
+      </w:pPr>
+      <w:r>
+        <w:rPr>
+          <w:rFonts w:hint="eastAsia"/>
+          <w:iCs/>
+        </w:rPr>
+        <w:t>본 연구에서</w:t>
+      </w:r>
+      <w:r>
+        <w:rPr>
+          <w:rFonts w:hint="eastAsia"/>
+          <w:iCs/>
+        </w:rPr>
+        <w:t xml:space="preserve"> 다루는 암호화 기법은 정수론(</w:t>
+      </w:r>
+      <w:r>
+        <w:rPr>
+          <w:iCs/>
+        </w:rPr>
+        <w:t>Number theory)</w:t>
+      </w:r>
+      <w:r>
+        <w:rPr>
+          <w:rFonts w:hint="eastAsia"/>
+          <w:iCs/>
+        </w:rPr>
+        <w:t>에 기반한다.</w:t>
+      </w:r>
+      <w:r>
+        <w:rPr>
+          <w:iCs/>
+        </w:rPr>
+        <w:t xml:space="preserve"> </w:t>
+      </w:r>
+      <w:r>
+        <w:rPr>
+          <w:rFonts w:hint="eastAsia"/>
+          <w:iCs/>
+        </w:rPr>
+        <w:t>따라서 모델 가중치의 원본 데이터 형태인 실수(</w:t>
+      </w:r>
+      <w:r>
+        <w:rPr>
+          <w:iCs/>
+        </w:rPr>
+        <w:t>Floating point)</w:t>
+      </w:r>
+      <w:r>
+        <w:rPr>
+          <w:rFonts w:hint="eastAsia"/>
+          <w:iCs/>
+        </w:rPr>
+        <w:t>는 사용할 수 없기에 정수(</w:t>
+      </w:r>
+      <w:r>
+        <w:rPr>
+          <w:iCs/>
+        </w:rPr>
+        <w:t>Integer)</w:t>
+      </w:r>
+      <w:r>
+        <w:rPr>
+          <w:rFonts w:hint="eastAsia"/>
+          <w:iCs/>
+        </w:rPr>
+        <w:t>로 먼저 양자화해주어야 한다.</w:t>
+      </w:r>
+      <w:r>
+        <w:rPr>
+          <w:iCs/>
+        </w:rPr>
+        <w:t xml:space="preserve"> </w:t>
+      </w:r>
+      <w:r>
+        <w:rPr>
+          <w:rFonts w:hint="eastAsia"/>
+          <w:iCs/>
+        </w:rPr>
+        <w:t xml:space="preserve">본 연구에서는 사용자 입력과 모델 가중치 둘다 양자화가 가능한 </w:t>
+      </w:r>
+      <w:proofErr w:type="spellStart"/>
+      <w:r>
+        <w:rPr>
+          <w:iCs/>
+        </w:rPr>
+        <w:t>Smoothquant</w:t>
+      </w:r>
+      <w:proofErr w:type="spellEnd"/>
+      <w:r>
+        <w:rPr>
+          <w:rFonts w:hint="eastAsia"/>
+          <w:iCs/>
+        </w:rPr>
+        <w:t>를 활용</w:t>
+      </w:r>
+      <w:r>
+        <w:rPr>
+          <w:rFonts w:hint="eastAsia"/>
+          <w:iCs/>
+        </w:rPr>
+        <w:t xml:space="preserve">해 </w:t>
+      </w:r>
+      <w:r>
+        <w:rPr>
+          <w:iCs/>
+        </w:rPr>
+        <w:t xml:space="preserve">Llama3 </w:t>
+      </w:r>
+      <w:r>
+        <w:rPr>
+          <w:rFonts w:hint="eastAsia"/>
+          <w:iCs/>
+        </w:rPr>
+        <w:t>모델을 양자화 한다.</w:t>
+      </w:r>
+    </w:p>
+    <w:p>
+      <w:pPr>
+        <w:jc w:val="left"/>
+        <w:rPr>
+          <w:iCs/>
+        </w:rPr>
+      </w:pPr>
+    </w:p>
+    <w:p>
+      <w:pPr>
+        <w:jc w:val="left"/>
+        <w:rPr>
+          <w:rFonts w:hint="eastAsia"/>
+          <w:iCs/>
+        </w:rPr>
+      </w:pPr>
+    </w:p>
+    <w:p>
+      <w:pPr>
+        <w:jc w:val="left"/>
+        <w:rPr>
+          <w:rFonts w:hint="eastAsia"/>
+          <w:b/>
+          <w:iCs/>
+        </w:rPr>
+      </w:pPr>
+      <w:r>
+        <w:rPr>
+          <w:rFonts w:hint="eastAsia"/>
+          <w:b/>
+          <w:iCs/>
+        </w:rPr>
+        <w:lastRenderedPageBreak/>
+        <w:t>본 연구에서 제안한 암호화 기법</w:t>
+      </w:r>
+    </w:p>
+    <w:p>
+      <w:pPr>
+        <w:jc w:val="left"/>
+        <w:rPr>
+          <w:iCs/>
+        </w:rPr>
+      </w:pPr>
+      <w:r>
+        <w:rPr>
+          <w:rFonts w:hint="eastAsia"/>
+          <w:iCs/>
+        </w:rPr>
+        <w:t xml:space="preserve">본 연구에서는 앞서 언급하였던 </w:t>
+      </w:r>
+      <w:r>
+        <w:rPr>
+          <w:iCs/>
+        </w:rPr>
+        <w:t>Affine cipher</w:t>
+      </w:r>
+      <w:r>
+        <w:rPr>
+          <w:rFonts w:hint="eastAsia"/>
+          <w:iCs/>
+        </w:rPr>
+        <w:t xml:space="preserve">를 기반으로 </w:t>
+      </w:r>
+      <w:proofErr w:type="spellStart"/>
+      <w:r>
+        <w:rPr>
+          <w:rFonts w:hint="eastAsia"/>
+          <w:iCs/>
+        </w:rPr>
+        <w:t>행렬곱셈의</w:t>
+      </w:r>
+      <w:proofErr w:type="spellEnd"/>
+      <w:r>
+        <w:rPr>
+          <w:rFonts w:hint="eastAsia"/>
+          <w:iCs/>
+        </w:rPr>
+        <w:t xml:space="preserve"> 양쪽 피연산자인 입력 행렬을 각각 암호화하고 암호화된 상태에서 연산이 가능하게 하는 것을 목표하였다.</w:t>
+      </w:r>
+      <w:r>
+        <w:rPr>
+          <w:iCs/>
+        </w:rPr>
+        <w:t xml:space="preserve"> </w:t>
+      </w:r>
+      <w:r>
+        <w:rPr>
+          <w:rFonts w:hint="eastAsia"/>
+          <w:iCs/>
+        </w:rPr>
+        <w:t>입력 행렬의 행과 열은 각각 곱셈 암호키와 덧셈 암호키를 공유한다.</w:t>
+      </w:r>
+      <w:r>
+        <w:rPr>
+          <w:iCs/>
+        </w:rPr>
+        <w:t xml:space="preserve"> </w:t>
+      </w:r>
+      <w:r>
+        <w:rPr>
+          <w:rFonts w:hint="eastAsia"/>
+          <w:iCs/>
+        </w:rPr>
+        <w:t xml:space="preserve">암호키를 공유(재사용)하는 것은 암호화된 상태로 가속기로부터 되돌려진 결과를 해독하기 위해 필요한 </w:t>
+      </w:r>
+      <w:proofErr w:type="spellStart"/>
+      <w:r>
+        <w:rPr>
+          <w:rFonts w:hint="eastAsia"/>
+          <w:iCs/>
+        </w:rPr>
+        <w:t>복호화키</w:t>
+      </w:r>
+      <w:proofErr w:type="spellEnd"/>
+      <w:r>
+        <w:rPr>
+          <w:rFonts w:hint="eastAsia"/>
+          <w:iCs/>
+        </w:rPr>
+        <w:t xml:space="preserve"> 생성을 </w:t>
+      </w:r>
+      <m:oMath>
+        <m:r>
+          <m:rPr>
+            <m:sty m:val="p"/>
+          </m:rPr>
+          <w:rPr>
+            <w:rFonts w:ascii="Cambria Math" w:hAnsi="Cambria Math" w:hint="eastAsia"/>
+          </w:rPr>
+          <m:t>Θ</m:t>
+        </m:r>
+        <m:r>
+          <m:rPr>
+            <m:sty m:val="p"/>
+          </m:rPr>
+          <w:rPr>
+            <w:rFonts w:ascii="Cambria Math" w:hAnsi="Cambria Math"/>
+          </w:rPr>
+          <m:t>(</m:t>
+        </m:r>
+        <m:sSup>
+          <m:sSupPr>
+            <m:ctrlPr>
+              <w:rPr>
+                <w:rFonts w:ascii="Cambria Math" w:hAnsi="Cambria Math"/>
+                <w:iCs/>
+              </w:rPr>
+            </m:ctrlPr>
+          </m:sSupPr>
+          <m:e>
+            <m:r>
+              <m:rPr>
+                <m:sty m:val="p"/>
+              </m:rPr>
+              <w:rPr>
+                <w:rFonts w:ascii="Cambria Math" w:hAnsi="Cambria Math"/>
+              </w:rPr>
+              <m:t>N</m:t>
+            </m:r>
+          </m:e>
+          <m:sup>
+            <m:r>
+              <m:rPr>
+                <m:sty m:val="p"/>
+              </m:rPr>
+              <w:rPr>
+                <w:rFonts w:ascii="Cambria Math" w:hAnsi="Cambria Math"/>
+              </w:rPr>
+              <m:t>3</m:t>
+            </m:r>
+          </m:sup>
+        </m:sSup>
+        <m:r>
+          <m:rPr>
+            <m:sty m:val="p"/>
+          </m:rPr>
+          <w:rPr>
+            <w:rFonts w:ascii="Cambria Math" w:hAnsi="Cambria Math"/>
+          </w:rPr>
+          <m:t>)</m:t>
+        </m:r>
+      </m:oMath>
+      <w:r>
+        <w:rPr>
+          <w:rFonts w:hint="eastAsia"/>
+          <w:iCs/>
+        </w:rPr>
+        <w:t xml:space="preserve">에서 </w:t>
+      </w:r>
+      <m:oMath>
+        <m:r>
+          <m:rPr>
+            <m:sty m:val="p"/>
+          </m:rPr>
+          <w:rPr>
+            <w:rFonts w:ascii="Cambria Math" w:hAnsi="Cambria Math" w:hint="eastAsia"/>
+          </w:rPr>
+          <m:t>Θ</m:t>
+        </m:r>
+        <m:r>
+          <m:rPr>
+            <m:sty m:val="p"/>
+          </m:rPr>
+          <w:rPr>
+            <w:rFonts w:ascii="Cambria Math" w:hAnsi="Cambria Math"/>
+          </w:rPr>
+          <m:t>(</m:t>
+        </m:r>
+        <m:sSup>
+          <m:sSupPr>
+            <m:ctrlPr>
+              <w:rPr>
+                <w:rFonts w:ascii="Cambria Math" w:hAnsi="Cambria Math"/>
+                <w:iCs/>
+              </w:rPr>
+            </m:ctrlPr>
+          </m:sSupPr>
+          <m:e>
+            <m:r>
+              <w:rPr>
+                <w:rFonts w:ascii="Cambria Math" w:hAnsi="Cambria Math"/>
+              </w:rPr>
+              <m:t>N</m:t>
+            </m:r>
+          </m:e>
+          <m:sup>
+            <m:r>
+              <m:rPr>
+                <m:sty m:val="p"/>
+              </m:rPr>
+              <w:rPr>
+                <w:rFonts w:ascii="Cambria Math" w:hAnsi="Cambria Math"/>
+              </w:rPr>
+              <m:t>2</m:t>
+            </m:r>
+          </m:sup>
+        </m:sSup>
+        <m:r>
+          <m:rPr>
+            <m:sty m:val="p"/>
+          </m:rPr>
+          <w:rPr>
+            <w:rFonts w:ascii="Cambria Math" w:hAnsi="Cambria Math"/>
+          </w:rPr>
+          <m:t>)</m:t>
+        </m:r>
+      </m:oMath>
+      <w:r>
+        <w:rPr>
+          <w:rFonts w:hint="eastAsia"/>
+          <w:iCs/>
+        </w:rPr>
+        <w:t>로 한 차원 효율적이게 한다.</w:t>
+      </w:r>
+      <w:r>
+        <w:rPr>
+          <w:iCs/>
+        </w:rPr>
+        <w:t xml:space="preserve"> </w:t>
+      </w:r>
+      <w:r>
+        <w:rPr>
+          <w:rFonts w:hint="eastAsia"/>
+          <w:iCs/>
+        </w:rPr>
+        <w:t xml:space="preserve">이는 기존에 </w:t>
+      </w:r>
+      <w:r>
+        <w:rPr>
+          <w:iCs/>
+        </w:rPr>
+        <w:t>CPU</w:t>
+      </w:r>
+      <w:r>
+        <w:rPr>
+          <w:rFonts w:hint="eastAsia"/>
+          <w:iCs/>
+        </w:rPr>
+        <w:t xml:space="preserve">에서 </w:t>
+      </w:r>
+      <w:proofErr w:type="spellStart"/>
+      <w:r>
+        <w:rPr>
+          <w:rFonts w:hint="eastAsia"/>
+          <w:iCs/>
+        </w:rPr>
+        <w:t>복호화키</w:t>
+      </w:r>
+      <w:proofErr w:type="spellEnd"/>
+      <w:r>
+        <w:rPr>
+          <w:rFonts w:hint="eastAsia"/>
+          <w:iCs/>
+        </w:rPr>
+        <w:t xml:space="preserve"> 생성에 드는 비용을 획기적으로 줄일 수 </w:t>
+      </w:r>
+      <w:proofErr w:type="spellStart"/>
+      <w:r>
+        <w:rPr>
+          <w:rFonts w:hint="eastAsia"/>
+          <w:iCs/>
+        </w:rPr>
+        <w:t>있게한다</w:t>
+      </w:r>
+      <w:proofErr w:type="spellEnd"/>
+      <w:r>
+        <w:rPr>
+          <w:rFonts w:hint="eastAsia"/>
+          <w:iCs/>
+        </w:rPr>
+        <w:t>.</w:t>
+      </w:r>
+    </w:p>
+    <w:p>
+      <w:pPr>
+        <w:jc w:val="left"/>
+        <w:rPr>
+          <w:b/>
+          <w:iCs/>
+        </w:rPr>
+      </w:pPr>
+      <w:r>
+        <w:rPr>
+          <w:rFonts w:hint="eastAsia"/>
+          <w:iCs/>
+        </w:rPr>
+        <w:t>하지만,</w:t>
+      </w:r>
+      <w:r>
+        <w:rPr>
+          <w:iCs/>
+        </w:rPr>
+        <w:t xml:space="preserve"> </w:t>
+      </w:r>
+      <w:r>
+        <w:rPr>
+          <w:rFonts w:hint="eastAsia"/>
+          <w:iCs/>
+        </w:rPr>
+        <w:t xml:space="preserve">암호키를 다수의 원소 간에 공유하는 행위는 이미 </w:t>
+      </w:r>
+      <w:r>
+        <w:rPr>
+          <w:iCs/>
+        </w:rPr>
+        <w:t xml:space="preserve">Cryptography </w:t>
+      </w:r>
+      <w:r>
+        <w:rPr>
+          <w:rFonts w:hint="eastAsia"/>
+          <w:iCs/>
+        </w:rPr>
+        <w:t>필드에서는 암호화 시스템에 취약점을 발생시킨다고 결론 내렸다.</w:t>
+      </w:r>
+      <w:r>
+        <w:rPr>
+          <w:iCs/>
+        </w:rPr>
+        <w:t xml:space="preserve"> </w:t>
+      </w:r>
+      <w:r>
+        <w:rPr>
+          <w:rFonts w:hint="eastAsia"/>
+          <w:iCs/>
+        </w:rPr>
+        <w:t>즉</w:t>
+      </w:r>
+      <w:r>
+        <w:rPr>
+          <w:iCs/>
+        </w:rPr>
+        <w:t xml:space="preserve">, </w:t>
+      </w:r>
+      <w:r>
+        <w:rPr>
+          <w:rFonts w:hint="eastAsia"/>
+          <w:iCs/>
+        </w:rPr>
+        <w:t>암호키는 재사용하면 안되고 만약 재사용한다면 어떤 형태의 실제 실행가능한 공격</w:t>
+      </w:r>
+      <w:r>
+        <w:rPr>
+          <w:iCs/>
+        </w:rPr>
+        <w:t xml:space="preserve"> </w:t>
+      </w:r>
+      <w:r>
+        <w:rPr>
+          <w:rFonts w:hint="eastAsia"/>
+          <w:iCs/>
+        </w:rPr>
+        <w:t>시나리오가 생긴다는 것이다.</w:t>
+      </w:r>
+      <w:r>
+        <w:rPr>
+          <w:iCs/>
+        </w:rPr>
+        <w:t xml:space="preserve"> </w:t>
+      </w:r>
+      <w:r>
+        <w:rPr>
+          <w:rFonts w:hint="eastAsia"/>
+          <w:b/>
+          <w:iCs/>
+        </w:rPr>
+        <w:t>결론적으로 본 연구에서 제안한 암호화 기법은 암호키를 재사용하는 것으로 인해 취약점을 드러낸다.</w:t>
+      </w:r>
+    </w:p>
+    <w:p>
+      <w:pPr>
+        <w:jc w:val="left"/>
+        <w:rPr>
+          <w:iCs/>
+        </w:rPr>
+      </w:pPr>
+    </w:p>
+    <w:p>
+      <w:pPr>
+        <w:jc w:val="left"/>
+        <w:rPr>
+          <w:rFonts w:hint="eastAsia"/>
+          <w:b/>
+          <w:iCs/>
+        </w:rPr>
+      </w:pPr>
+      <w:r>
+        <w:rPr>
+          <w:rFonts w:hint="eastAsia"/>
+          <w:b/>
+          <w:iCs/>
+        </w:rPr>
+        <w:t>본 연구가 제안한 암호화 기법에 대한 가능한 공격 시나리오</w:t>
+      </w:r>
+    </w:p>
+    <w:p>
+      <w:pPr>
+        <w:pStyle w:val="a6"/>
+        <w:numPr>
+          <w:ilvl w:val="0"/>
+          <w:numId w:val="1"/>
+        </w:numPr>
+        <w:ind w:leftChars="0"/>
+        <w:jc w:val="left"/>
+        <w:rPr>
+          <w:rFonts w:hint="eastAsia"/>
+          <w:iCs/>
+        </w:rPr>
+      </w:pPr>
+      <w:r>
+        <w:rPr>
+          <w:rFonts w:hint="eastAsia"/>
+          <w:iCs/>
+        </w:rPr>
+        <w:t xml:space="preserve">먼저 암호화된 </w:t>
+      </w:r>
+      <m:oMath>
+        <m:acc>
+          <m:accPr>
+            <m:chr m:val="̃"/>
+            <m:ctrlPr>
+              <w:rPr>
+                <w:rFonts w:ascii="Cambria Math" w:hAnsi="Cambria Math"/>
+                <w:iCs/>
+              </w:rPr>
+            </m:ctrlPr>
+          </m:accPr>
+          <m:e>
+            <m:r>
+              <w:rPr>
+                <w:rFonts w:ascii="Cambria Math" w:hAnsi="Cambria Math"/>
+              </w:rPr>
+              <m:t>X</m:t>
+            </m:r>
+          </m:e>
+        </m:acc>
+        <m:r>
+          <m:rPr>
+            <m:sty m:val="p"/>
+          </m:rPr>
+          <w:rPr>
+            <w:rFonts w:ascii="Cambria Math" w:hAnsi="Cambria Math"/>
+          </w:rPr>
+          <m:t>,</m:t>
+        </m:r>
+        <m:acc>
+          <m:accPr>
+            <m:chr m:val="̃"/>
+            <m:ctrlPr>
+              <w:rPr>
+                <w:rFonts w:ascii="Cambria Math" w:hAnsi="Cambria Math"/>
+                <w:iCs/>
+              </w:rPr>
+            </m:ctrlPr>
+          </m:accPr>
+          <m:e>
+            <m:r>
+              <w:rPr>
+                <w:rFonts w:ascii="Cambria Math" w:hAnsi="Cambria Math"/>
+              </w:rPr>
+              <m:t>Y</m:t>
+            </m:r>
+          </m:e>
+        </m:acc>
+      </m:oMath>
+      <w:r>
+        <w:rPr>
+          <w:rFonts w:hint="eastAsia"/>
+          <w:iCs/>
+        </w:rPr>
+        <w:t xml:space="preserve"> 두 토큰을 서로 빼서 차이</w:t>
+      </w:r>
+      <w:r>
+        <w:rPr>
+          <w:rFonts w:hint="eastAsia"/>
+          <w:iCs/>
+        </w:rPr>
+        <w:t>벡터</w:t>
+      </w:r>
+      <w:r>
+        <w:rPr>
+          <w:rFonts w:hint="eastAsia"/>
+          <w:iCs/>
+        </w:rPr>
+        <w:t xml:space="preserve"> D를 구한다.</w:t>
+      </w:r>
+      <w:r>
+        <w:rPr>
+          <w:iCs/>
+        </w:rPr>
+        <w:t xml:space="preserve"> </w:t>
+      </w:r>
+      <w:r>
+        <w:rPr>
+          <w:rFonts w:hint="eastAsia"/>
+          <w:iCs/>
+        </w:rPr>
+        <w:t xml:space="preserve">그러면 토큰 </w:t>
+      </w:r>
+      <m:oMath>
+        <m:acc>
+          <m:accPr>
+            <m:chr m:val="̃"/>
+            <m:ctrlPr>
+              <w:rPr>
+                <w:rFonts w:ascii="Cambria Math" w:hAnsi="Cambria Math"/>
+                <w:iCs/>
+              </w:rPr>
+            </m:ctrlPr>
+          </m:accPr>
+          <m:e>
+            <m:r>
+              <w:rPr>
+                <w:rFonts w:ascii="Cambria Math" w:hAnsi="Cambria Math"/>
+              </w:rPr>
+              <m:t>X</m:t>
+            </m:r>
+          </m:e>
+        </m:acc>
+        <m:r>
+          <m:rPr>
+            <m:sty m:val="p"/>
+          </m:rPr>
+          <w:rPr>
+            <w:rFonts w:ascii="Cambria Math" w:hAnsi="Cambria Math"/>
+          </w:rPr>
+          <m:t>,</m:t>
+        </m:r>
+        <m:acc>
+          <m:accPr>
+            <m:chr m:val="̃"/>
+            <m:ctrlPr>
+              <w:rPr>
+                <w:rFonts w:ascii="Cambria Math" w:hAnsi="Cambria Math"/>
+                <w:iCs/>
+              </w:rPr>
+            </m:ctrlPr>
+          </m:accPr>
+          <m:e>
+            <m:r>
+              <w:rPr>
+                <w:rFonts w:ascii="Cambria Math" w:hAnsi="Cambria Math"/>
+              </w:rPr>
+              <m:t>Y</m:t>
+            </m:r>
+          </m:e>
+        </m:acc>
+      </m:oMath>
+      <w:r>
+        <w:rPr>
+          <w:rFonts w:hint="eastAsia"/>
+          <w:iCs/>
+        </w:rPr>
+        <w:t xml:space="preserve">가 공유하고 있던 덧셈 </w:t>
+      </w:r>
+      <w:proofErr w:type="spellStart"/>
+      <w:r>
+        <w:rPr>
+          <w:rFonts w:hint="eastAsia"/>
+          <w:iCs/>
+        </w:rPr>
+        <w:t>암호키</w:t>
+      </w:r>
+      <w:proofErr w:type="spellEnd"/>
+      <w:r>
+        <w:rPr>
+          <w:rFonts w:hint="eastAsia"/>
+          <w:iCs/>
+        </w:rPr>
+        <w:t xml:space="preserve"> 성분이 제거된다</w:t>
+      </w:r>
+      <w:r>
+        <w:rPr>
+          <w:iCs/>
+        </w:rPr>
+        <w:t>.</w:t>
+      </w:r>
+    </w:p>
+    <w:p>
+      <w:pPr>
+        <w:jc w:val="left"/>
+        <w:rPr>
+          <w:rFonts w:hint="eastAsia"/>
+          <w:iCs/>
+        </w:rPr>
+      </w:pPr>
+      <w:r>
+        <w:rPr>
+          <w:rFonts w:ascii="맑은 고딕" w:eastAsia="맑은 고딕" w:hAnsi="맑은 고딕"/>
+          <w:noProof/>
+          <w:color w:val="000000"/>
+          <w:szCs w:val="20"/>
+          <w:bdr w:val="none" w:sz="0" w:space="0" w:color="auto" w:frame="1"/>
+        </w:rPr>
+        <w:drawing>
+          <wp:inline distT="0" distB="0" distL="0" distR="0">
+            <wp:extent cx="5731510" cy="1704220"/>
+            <wp:effectExtent l="0" t="0" r="2540" b="0"/>
+            <wp:docPr id="2" name="그림 2" descr="https://lh7-rt.googleusercontent.com/docsz/AD_4nXejgUqF5bF7hAwrxw3kvhJB6Tslgfm4IB9u-zs0XvQJx7wcpRK_sfA-UWAmEKqGGd7bo5MpW6SGZn6UsoQgBpCja31Ol_D5mV6pYrTn8fFoGgZJW2Q9KSmBwJDNCc0uDROKqJMebBhQA3pIyu6zzA?key=-DoPzwhNETZMK0AejIl2jj_a"/>
+            <wp:cNvGraphicFramePr>
+              <a:graphicFrameLocks xmlns:a="http://schemas.openxmlformats.org/drawingml/2006/main" noChangeAspect="1"/>
+            </wp:cNvGraphicFramePr>
+            <a:graphic xmlns:a="http://schemas.openxmlformats.org/drawingml/2006/main">
+              <a:graphicData uri="http://schemas.openxmlformats.org/drawingml/2006/picture">
+                <pic:pic xmlns:pic="http://schemas.openxmlformats.org/drawingml/2006/picture">
+                  <pic:nvPicPr>
+                    <pic:cNvPr id="0" name="Picture 1" descr="https://lh7-rt.googleusercontent.com/docsz/AD_4nXejgUqF5bF7hAwrxw3kvhJB6Tslgfm4IB9u-zs0XvQJx7wcpRK_sfA-UWAmEKqGGd7bo5MpW6SGZn6UsoQgBpCja31Ol_D5mV6pYrTn8fFoGgZJW2Q9KSmBwJDNCc0uDROKqJMebBhQA3pIyu6zzA?key=-DoPzwhNETZMK0AejIl2jj_a"/>
+                    <pic:cNvPicPr>
+                      <a:picLocks noChangeAspect="1" noChangeArrowheads="1"/>
+                    </pic:cNvPicPr>
+                  </pic:nvPicPr>
+                  <pic:blipFill>
+                    <a:blip r:embed="rId14">
+                      <a:extLst>
+                        <a:ext uri="{28A0092B-C50C-407E-A947-70E740481C1C}">
+                          <a14:useLocalDpi xmlns:a14="http://schemas.microsoft.com/office/drawing/2010/main" val="0"/>
+                        </a:ext>
+                      </a:extLst>
+                    </a:blip>
+                    <a:srcRect/>
+                    <a:stretch>
+                      <a:fillRect/>
+                    </a:stretch>
+                  </pic:blipFill>
+                  <pic:spPr bwMode="auto">
+                    <a:xfrm>
+                      <a:off x="0" y="0"/>
+                      <a:ext cx="5731510" cy="1704220"/>
+                    </a:xfrm>
+                    <a:prstGeom prst="rect">
+                      <a:avLst/>
+                    </a:prstGeom>
+                    <a:noFill/>
+                    <a:ln>
+                      <a:noFill/>
+                    </a:ln>
+                  </pic:spPr>
+                </pic:pic>
+              </a:graphicData>
+            </a:graphic>
+          </wp:inline>
+        </w:drawing>
+      </w:r>
+    </w:p>
+    <w:p>
+      <w:pPr>
+        <w:pStyle w:val="a6"/>
+        <w:numPr>
+          <w:ilvl w:val="0"/>
+          <w:numId w:val="1"/>
+        </w:numPr>
+        <w:ind w:leftChars="0"/>
+        <w:jc w:val="left"/>
+        <w:rPr>
+          <w:iCs/>
+        </w:rPr>
+      </w:pPr>
+      <w:r>
+        <w:rPr>
+          <w:rFonts w:hint="eastAsia"/>
+          <w:iCs/>
+        </w:rPr>
+        <w:t>차이벡터 D에서 임의로 두개의 값을 선택한다.</w:t>
+      </w:r>
+      <w:r>
+        <w:rPr>
+          <w:iCs/>
+        </w:rPr>
+        <w:t xml:space="preserve"> </w:t>
+      </w:r>
+      <w:r>
+        <w:rPr>
+          <w:rFonts w:hint="eastAsia"/>
+          <w:iCs/>
+        </w:rPr>
+        <w:t xml:space="preserve">예를 들어 </w:t>
+      </w:r>
+      <m:oMath>
+        <m:sSub>
+          <m:sSubPr>
+            <m:ctrlPr>
+              <w:rPr>
+                <w:rFonts w:ascii="Cambria Math" w:hAnsi="Cambria Math"/>
+                <w:iCs/>
+              </w:rPr>
+            </m:ctrlPr>
+          </m:sSubPr>
+          <m:e>
+            <m:r>
+              <m:rPr>
+                <m:sty m:val="p"/>
+              </m:rPr>
+              <w:rPr>
+                <w:rFonts w:ascii="Cambria Math" w:hAnsi="Cambria Math"/>
+              </w:rPr>
+              <m:t>d</m:t>
+            </m:r>
+          </m:e>
+          <m:sub>
+            <m:r>
+              <m:rPr>
+                <m:sty m:val="p"/>
+              </m:rPr>
+              <w:rPr>
+                <w:rFonts w:ascii="Cambria Math" w:hAnsi="Cambria Math"/>
+              </w:rPr>
+              <m:t>1,1</m:t>
+            </m:r>
+          </m:sub>
+        </m:sSub>
+        <m:r>
+          <m:rPr>
+            <m:sty m:val="p"/>
+          </m:rPr>
+          <w:rPr>
+            <w:rFonts w:ascii="Cambria Math" w:hAnsi="Cambria Math"/>
+          </w:rPr>
+          <m:t>,</m:t>
+        </m:r>
+        <m:sSub>
+          <m:sSubPr>
+            <m:ctrlPr>
+              <w:rPr>
+                <w:rFonts w:ascii="Cambria Math" w:hAnsi="Cambria Math"/>
+                <w:iCs/>
+              </w:rPr>
+            </m:ctrlPr>
+          </m:sSubPr>
+          <m:e>
+            <m:r>
+              <m:rPr>
+                <m:sty m:val="p"/>
+              </m:rPr>
+              <w:rPr>
+                <w:rFonts w:ascii="Cambria Math" w:hAnsi="Cambria Math"/>
+              </w:rPr>
+              <m:t>d</m:t>
+            </m:r>
+          </m:e>
+          <m:sub>
+            <m:r>
+              <m:rPr>
+                <m:sty m:val="p"/>
+              </m:rPr>
+              <w:rPr>
+                <w:rFonts w:ascii="Cambria Math" w:hAnsi="Cambria Math"/>
+              </w:rPr>
+              <m:t>1,3</m:t>
+            </m:r>
+          </m:sub>
+        </m:sSub>
+      </m:oMath>
+      <w:r>
+        <w:rPr>
+          <w:rFonts w:hint="eastAsia"/>
+          <w:iCs/>
+        </w:rPr>
+        <w:t xml:space="preserve">을 선택 그러면 </w:t>
+      </w:r>
+      <w:proofErr w:type="spellStart"/>
+      <w:r>
+        <w:rPr>
+          <w:rFonts w:hint="eastAsia"/>
+          <w:iCs/>
+        </w:rPr>
+        <w:t>아래에서처럼</w:t>
+      </w:r>
+      <w:proofErr w:type="spellEnd"/>
+      <w:r>
+        <w:rPr>
+          <w:rFonts w:hint="eastAsia"/>
+          <w:iCs/>
+        </w:rPr>
+        <w:t xml:space="preserve"> 연립방정식을 세울 수 있다.</w:t>
+      </w:r>
+    </w:p>
+    <w:p>
+      <w:pPr>
+        <w:pStyle w:val="a6"/>
+        <w:ind w:leftChars="0" w:left="760"/>
+        <w:jc w:val="left"/>
+        <w:rPr>
+          <w:iCs/>
+        </w:rPr>
+      </w:pPr>
+      <m:oMathPara>
+        <m:oMath>
+          <m:sSub>
+            <m:sSubPr>
+              <m:ctrlPr>
+                <w:rPr>
+                  <w:rFonts w:ascii="Cambria Math" w:hAnsi="Cambria Math"/>
+                  <w:iCs/>
+                </w:rPr>
+              </m:ctrlPr>
+            </m:sSubPr>
+            <m:e>
+              <m:r>
+                <m:rPr>
+                  <m:sty m:val="p"/>
+                </m:rPr>
+                <w:rPr>
+                  <w:rFonts w:ascii="Cambria Math" w:hAnsi="Cambria Math"/>
+                </w:rPr>
+                <m:t>a</m:t>
+              </m:r>
+            </m:e>
+            <m:sub>
+              <m:r>
+                <m:rPr>
+                  <m:sty m:val="p"/>
+                </m:rPr>
+                <w:rPr>
+                  <w:rFonts w:ascii="Cambria Math" w:hAnsi="Cambria Math"/>
+                </w:rPr>
+                <m:t>1</m:t>
+              </m:r>
+            </m:sub>
+          </m:sSub>
+          <m:r>
+            <m:rPr>
+              <m:sty m:val="p"/>
+            </m:rPr>
+            <w:rPr>
+              <w:rFonts w:ascii="Cambria Math" w:hAnsi="Cambria Math"/>
+            </w:rPr>
+            <m:t>⋅</m:t>
+          </m:r>
+          <m:sSub>
+            <m:sSubPr>
+              <m:ctrlPr>
+                <w:rPr>
+                  <w:rFonts w:ascii="Cambria Math" w:hAnsi="Cambria Math"/>
+                  <w:iCs/>
+                </w:rPr>
+              </m:ctrlPr>
+            </m:sSubPr>
+            <m:e>
+              <m:r>
+                <m:rPr>
+                  <m:sty m:val="p"/>
+                </m:rPr>
+                <w:rPr>
+                  <w:rFonts w:ascii="Cambria Math" w:hAnsi="Cambria Math"/>
+                </w:rPr>
+                <m:t>x</m:t>
+              </m:r>
+            </m:e>
+            <m:sub>
+              <m:r>
+                <m:rPr>
+                  <m:sty m:val="p"/>
+                </m:rPr>
+                <w:rPr>
+                  <w:rFonts w:ascii="Cambria Math" w:hAnsi="Cambria Math"/>
+                </w:rPr>
+                <m:t>1,1</m:t>
+              </m:r>
+            </m:sub>
+          </m:sSub>
+          <m:r>
+            <m:rPr>
+              <m:sty m:val="p"/>
+            </m:rPr>
+            <w:rPr>
+              <w:rFonts w:ascii="Cambria Math" w:hAnsi="Cambria Math"/>
+            </w:rPr>
+            <m:t>-</m:t>
+          </m:r>
+          <m:sSub>
+            <m:sSubPr>
+              <m:ctrlPr>
+                <w:rPr>
+                  <w:rFonts w:ascii="Cambria Math" w:hAnsi="Cambria Math"/>
+                  <w:iCs/>
+                </w:rPr>
+              </m:ctrlPr>
+            </m:sSubPr>
+            <m:e>
+              <m:r>
+                <m:rPr>
+                  <m:sty m:val="p"/>
+                </m:rPr>
+                <w:rPr>
+                  <w:rFonts w:ascii="Cambria Math" w:hAnsi="Cambria Math"/>
+                </w:rPr>
+                <m:t>a</m:t>
+              </m:r>
+            </m:e>
+            <m:sub>
+              <m:r>
+                <m:rPr>
+                  <m:sty m:val="p"/>
+                </m:rPr>
+                <w:rPr>
+                  <w:rFonts w:ascii="Cambria Math" w:hAnsi="Cambria Math"/>
+                </w:rPr>
+                <m:t>2</m:t>
+              </m:r>
+            </m:sub>
+          </m:sSub>
+          <m:r>
+            <m:rPr>
+              <m:sty m:val="p"/>
+            </m:rPr>
+            <w:rPr>
+              <w:rFonts w:ascii="Cambria Math" w:hAnsi="Cambria Math"/>
+            </w:rPr>
+            <m:t>⋅</m:t>
+          </m:r>
+          <m:sSub>
+            <m:sSubPr>
+              <m:ctrlPr>
+                <w:rPr>
+                  <w:rFonts w:ascii="Cambria Math" w:hAnsi="Cambria Math"/>
+                  <w:iCs/>
+                </w:rPr>
+              </m:ctrlPr>
+            </m:sSubPr>
+            <m:e>
+              <m:r>
+                <m:rPr>
+                  <m:sty m:val="p"/>
+                </m:rPr>
+                <w:rPr>
+                  <w:rFonts w:ascii="Cambria Math" w:hAnsi="Cambria Math"/>
+                </w:rPr>
+                <m:t>y</m:t>
+              </m:r>
+            </m:e>
+            <m:sub>
+              <m:r>
+                <m:rPr>
+                  <m:sty m:val="p"/>
+                </m:rPr>
+                <w:rPr>
+                  <w:rFonts w:ascii="Cambria Math" w:hAnsi="Cambria Math"/>
+                </w:rPr>
+                <m:t>1,1</m:t>
+              </m:r>
+            </m:sub>
+          </m:sSub>
+          <m:r>
+            <m:rPr>
+              <m:sty m:val="p"/>
+            </m:rPr>
+            <w:rPr>
+              <w:rFonts w:ascii="Cambria Math" w:hAnsi="Cambria Math"/>
+            </w:rPr>
+            <m:t>=</m:t>
+          </m:r>
+          <m:sSub>
+            <m:sSubPr>
+              <m:ctrlPr>
+                <w:rPr>
+                  <w:rFonts w:ascii="Cambria Math" w:hAnsi="Cambria Math"/>
+                  <w:iCs/>
+                </w:rPr>
+              </m:ctrlPr>
+            </m:sSubPr>
+            <m:e>
+              <m:r>
+                <m:rPr>
+                  <m:sty m:val="p"/>
+                </m:rPr>
+                <w:rPr>
+                  <w:rFonts w:ascii="Cambria Math" w:hAnsi="Cambria Math"/>
+                </w:rPr>
+                <m:t>d</m:t>
+              </m:r>
+            </m:e>
+            <m:sub>
+              <m:r>
+                <m:rPr>
+                  <m:sty m:val="p"/>
+                </m:rPr>
+                <w:rPr>
+                  <w:rFonts w:ascii="Cambria Math" w:hAnsi="Cambria Math"/>
+                </w:rPr>
+                <m:t>1,1</m:t>
+              </m:r>
+            </m:sub>
+          </m:sSub>
+        </m:oMath>
+      </m:oMathPara>
+    </w:p>
+    <w:p>
+      <w:pPr>
+        <w:pStyle w:val="a6"/>
+        <w:ind w:leftChars="0" w:left="760"/>
+        <w:jc w:val="left"/>
+        <w:rPr>
+          <w:iCs/>
+        </w:rPr>
+      </w:pPr>
+      <m:oMathPara>
+        <m:oMath>
+          <m:sSub>
+            <m:sSubPr>
+              <m:ctrlPr>
+                <w:rPr>
+                  <w:rFonts w:ascii="Cambria Math" w:hAnsi="Cambria Math"/>
+                  <w:iCs/>
+                </w:rPr>
+              </m:ctrlPr>
+            </m:sSubPr>
+            <m:e>
+              <m:r>
+                <m:rPr>
+                  <m:sty m:val="p"/>
+                </m:rPr>
+                <w:rPr>
+                  <w:rFonts w:ascii="Cambria Math" w:hAnsi="Cambria Math"/>
+                </w:rPr>
+                <m:t>a</m:t>
+              </m:r>
+            </m:e>
+            <m:sub>
+              <m:r>
+                <m:rPr>
+                  <m:sty m:val="p"/>
+                </m:rPr>
+                <w:rPr>
+                  <w:rFonts w:ascii="Cambria Math" w:hAnsi="Cambria Math"/>
+                </w:rPr>
+                <m:t>1</m:t>
+              </m:r>
+            </m:sub>
+          </m:sSub>
+          <m:r>
+            <m:rPr>
+              <m:sty m:val="p"/>
+            </m:rPr>
+            <w:rPr>
+              <w:rFonts w:ascii="Cambria Math" w:hAnsi="Cambria Math"/>
+            </w:rPr>
+            <m:t>⋅</m:t>
+          </m:r>
+          <m:sSub>
+            <m:sSubPr>
+              <m:ctrlPr>
+                <w:rPr>
+                  <w:rFonts w:ascii="Cambria Math" w:hAnsi="Cambria Math"/>
+                  <w:iCs/>
+                </w:rPr>
+              </m:ctrlPr>
+            </m:sSubPr>
+            <m:e>
+              <m:r>
+                <m:rPr>
+                  <m:sty m:val="p"/>
+                </m:rPr>
+                <w:rPr>
+                  <w:rFonts w:ascii="Cambria Math" w:hAnsi="Cambria Math"/>
+                </w:rPr>
+                <m:t>x</m:t>
+              </m:r>
+            </m:e>
+            <m:sub>
+              <m:r>
+                <m:rPr>
+                  <m:sty m:val="p"/>
+                </m:rPr>
+                <w:rPr>
+                  <w:rFonts w:ascii="Cambria Math" w:hAnsi="Cambria Math"/>
+                </w:rPr>
+                <m:t>1,3</m:t>
+              </m:r>
+            </m:sub>
+          </m:sSub>
+          <m:r>
+            <m:rPr>
+              <m:sty m:val="p"/>
+            </m:rPr>
+            <w:rPr>
+              <w:rFonts w:ascii="Cambria Math" w:hAnsi="Cambria Math"/>
+            </w:rPr>
+            <m:t>-</m:t>
+          </m:r>
+          <m:sSub>
+            <m:sSubPr>
+              <m:ctrlPr>
+                <w:rPr>
+                  <w:rFonts w:ascii="Cambria Math" w:hAnsi="Cambria Math"/>
+                  <w:iCs/>
+                </w:rPr>
+              </m:ctrlPr>
+            </m:sSubPr>
+            <m:e>
+              <m:r>
+                <m:rPr>
+                  <m:sty m:val="p"/>
+                </m:rPr>
+                <w:rPr>
+                  <w:rFonts w:ascii="Cambria Math" w:hAnsi="Cambria Math"/>
+                </w:rPr>
+                <m:t>a</m:t>
+              </m:r>
+            </m:e>
+            <m:sub>
+              <m:r>
+                <m:rPr>
+                  <m:sty m:val="p"/>
+                </m:rPr>
+                <w:rPr>
+                  <w:rFonts w:ascii="Cambria Math" w:hAnsi="Cambria Math"/>
+                </w:rPr>
+                <m:t>2</m:t>
+              </m:r>
+            </m:sub>
+          </m:sSub>
+          <m:r>
+            <m:rPr>
+              <m:sty m:val="p"/>
+            </m:rPr>
+            <w:rPr>
+              <w:rFonts w:ascii="Cambria Math" w:hAnsi="Cambria Math"/>
+            </w:rPr>
+            <m:t>⋅</m:t>
+          </m:r>
+          <m:sSub>
+            <m:sSubPr>
+              <m:ctrlPr>
+                <w:rPr>
+                  <w:rFonts w:ascii="Cambria Math" w:hAnsi="Cambria Math"/>
+                  <w:iCs/>
+                </w:rPr>
+              </m:ctrlPr>
+            </m:sSubPr>
+            <m:e>
+              <m:r>
+                <m:rPr>
+                  <m:sty m:val="p"/>
+                </m:rPr>
+                <w:rPr>
+                  <w:rFonts w:ascii="Cambria Math" w:hAnsi="Cambria Math"/>
+                </w:rPr>
+                <m:t>x</m:t>
+              </m:r>
+            </m:e>
+            <m:sub>
+              <m:r>
+                <m:rPr>
+                  <m:sty m:val="p"/>
+                </m:rPr>
+                <w:rPr>
+                  <w:rFonts w:ascii="Cambria Math" w:hAnsi="Cambria Math"/>
+                </w:rPr>
+                <m:t>1,3</m:t>
+              </m:r>
+            </m:sub>
+          </m:sSub>
+          <m:r>
+            <m:rPr>
+              <m:sty m:val="p"/>
+            </m:rPr>
+            <w:rPr>
+              <w:rFonts w:ascii="Cambria Math" w:hAnsi="Cambria Math"/>
+            </w:rPr>
+            <m:t>=</m:t>
+          </m:r>
+          <m:sSub>
+            <m:sSubPr>
+              <m:ctrlPr>
+                <w:rPr>
+                  <w:rFonts w:ascii="Cambria Math" w:hAnsi="Cambria Math"/>
+                  <w:iCs/>
+                </w:rPr>
+              </m:ctrlPr>
+            </m:sSubPr>
+            <m:e>
+              <m:r>
+                <m:rPr>
+                  <m:sty m:val="p"/>
+                </m:rPr>
+                <w:rPr>
+                  <w:rFonts w:ascii="Cambria Math" w:hAnsi="Cambria Math"/>
+                </w:rPr>
+                <m:t>d</m:t>
+              </m:r>
+            </m:e>
+            <m:sub>
+              <m:r>
+                <m:rPr>
+                  <m:sty m:val="p"/>
+                </m:rPr>
+                <w:rPr>
+                  <w:rFonts w:ascii="Cambria Math" w:hAnsi="Cambria Math"/>
+                </w:rPr>
+                <m:t>1,3</m:t>
+              </m:r>
+            </m:sub>
+          </m:sSub>
+        </m:oMath>
+      </m:oMathPara>
+    </w:p>
+    <w:p>
+      <w:pPr>
+        <w:pStyle w:val="a6"/>
+        <w:numPr>
+          <w:ilvl w:val="0"/>
+          <w:numId w:val="1"/>
+        </w:numPr>
+        <w:ind w:leftChars="0"/>
+        <w:jc w:val="left"/>
+        <w:rPr>
+          <w:iCs/>
+        </w:rPr>
+      </w:pPr>
+      <w:r>
+        <w:rPr>
+          <w:rFonts w:hint="eastAsia"/>
+          <w:iCs/>
+        </w:rPr>
+        <w:t xml:space="preserve">위 연립 방정식에서 공격자는 자신이 선정한 </w:t>
+      </w:r>
+      <w:r>
+        <w:rPr>
+          <w:iCs/>
+        </w:rPr>
+        <w:t>X</w:t>
+      </w:r>
+      <w:r>
+        <w:rPr>
+          <w:rFonts w:hint="eastAsia"/>
+          <w:iCs/>
+        </w:rPr>
+        <w:t xml:space="preserve">와 </w:t>
+      </w:r>
+      <w:r>
+        <w:rPr>
+          <w:iCs/>
+        </w:rPr>
+        <w:t>Y</w:t>
+      </w:r>
+      <w:r>
+        <w:rPr>
+          <w:rFonts w:hint="eastAsia"/>
+          <w:iCs/>
+        </w:rPr>
+        <w:t xml:space="preserve">그리고 </w:t>
+      </w:r>
+      <w:r>
+        <w:rPr>
+          <w:iCs/>
+        </w:rPr>
+        <w:t>D</w:t>
+      </w:r>
+      <w:r>
+        <w:rPr>
+          <w:rFonts w:hint="eastAsia"/>
+          <w:iCs/>
+        </w:rPr>
+        <w:t>의 값들을 이미 알고 있는 상태이다.</w:t>
+      </w:r>
+      <w:r>
+        <w:rPr>
+          <w:iCs/>
+        </w:rPr>
+        <w:t xml:space="preserve"> </w:t>
+      </w:r>
+      <w:r>
+        <w:rPr>
+          <w:rFonts w:hint="eastAsia"/>
+          <w:iCs/>
+        </w:rPr>
+        <w:t>또한 위 연립방정식의 해는 항상 존재한다.</w:t>
+      </w:r>
+      <w:r>
+        <w:rPr>
+          <w:iCs/>
+        </w:rPr>
+        <w:t xml:space="preserve"> </w:t>
+      </w:r>
+      <w:r>
+        <w:rPr>
+          <w:rFonts w:hint="eastAsia"/>
+          <w:iCs/>
+        </w:rPr>
+        <w:t xml:space="preserve">그렇다면 해가 존재하고 연립 방정식 두개가 존재하는 상황에서 </w:t>
+      </w:r>
+      <w:proofErr w:type="spellStart"/>
+      <w:r>
+        <w:rPr>
+          <w:rFonts w:hint="eastAsia"/>
+          <w:iCs/>
+        </w:rPr>
+        <w:t>암호키</w:t>
+      </w:r>
+      <w:proofErr w:type="spellEnd"/>
+      <w:r>
+        <w:rPr>
+          <w:rFonts w:hint="eastAsia"/>
+          <w:iCs/>
+        </w:rPr>
+        <w:t xml:space="preserve"> </w:t>
+      </w:r>
+      <m:oMath>
+        <m:sSub>
+          <m:sSubPr>
+            <m:ctrlPr>
+              <w:rPr>
+                <w:rFonts w:ascii="Cambria Math" w:hAnsi="Cambria Math"/>
+                <w:iCs/>
+              </w:rPr>
+            </m:ctrlPr>
+          </m:sSubPr>
+          <m:e>
+            <m:r>
+              <m:rPr>
+                <m:sty m:val="p"/>
+              </m:rPr>
+              <w:rPr>
+                <w:rFonts w:ascii="Cambria Math" w:hAnsi="Cambria Math"/>
+              </w:rPr>
+              <m:t>a</m:t>
+            </m:r>
+          </m:e>
+          <m:sub>
+            <m:r>
+              <m:rPr>
+                <m:sty m:val="p"/>
+              </m:rPr>
+              <w:rPr>
+                <w:rFonts w:ascii="Cambria Math" w:hAnsi="Cambria Math"/>
+              </w:rPr>
+              <m:t>1</m:t>
+            </m:r>
+          </m:sub>
+        </m:sSub>
+        <m:r>
+          <m:rPr>
+            <m:sty m:val="p"/>
+          </m:rPr>
+          <w:rPr>
+            <w:rFonts w:ascii="Cambria Math" w:hAnsi="Cambria Math"/>
+          </w:rPr>
+          <m:t>,</m:t>
+        </m:r>
+        <m:sSub>
+          <m:sSubPr>
+            <m:ctrlPr>
+              <w:rPr>
+                <w:rFonts w:ascii="Cambria Math" w:hAnsi="Cambria Math"/>
+                <w:iCs/>
+              </w:rPr>
+            </m:ctrlPr>
+          </m:sSubPr>
+          <m:e>
+            <m:r>
+              <m:rPr>
+                <m:sty m:val="p"/>
+              </m:rPr>
+              <w:rPr>
+                <w:rFonts w:ascii="Cambria Math" w:hAnsi="Cambria Math"/>
+              </w:rPr>
+              <m:t>a</m:t>
+            </m:r>
+          </m:e>
+          <m:sub>
+            <m:r>
+              <m:rPr>
+                <m:sty m:val="p"/>
+              </m:rPr>
+              <w:rPr>
+                <w:rFonts w:ascii="Cambria Math" w:hAnsi="Cambria Math"/>
+              </w:rPr>
+              <m:t>2</m:t>
+            </m:r>
+          </m:sub>
+        </m:sSub>
+      </m:oMath>
+      <w:r>
+        <w:rPr>
+          <w:rFonts w:hint="eastAsia"/>
+          <w:iCs/>
+        </w:rPr>
+        <w:t>는 손쉽게 찾을 수 있다.</w:t>
+      </w:r>
+    </w:p>
+    <w:p>
+      <w:pPr>
+        <w:pStyle w:val="a6"/>
+        <w:numPr>
+          <w:ilvl w:val="0"/>
+          <w:numId w:val="1"/>
+        </w:numPr>
+        <w:ind w:leftChars="0"/>
+        <w:jc w:val="left"/>
+        <w:rPr>
+          <w:rFonts w:hint="eastAsia"/>
+          <w:iCs/>
+        </w:rPr>
+      </w:pPr>
+      <w:r>
+        <w:rPr>
+          <w:rFonts w:hint="eastAsia"/>
+          <w:iCs/>
+        </w:rPr>
+        <w:t xml:space="preserve">위와 같은 공격 시나리오를 통해 본 연구에서 제안했던 암호화 기법은 </w:t>
+      </w:r>
+      <w:r>
+        <w:rPr>
+          <w:rFonts w:hint="eastAsia"/>
+          <w:iCs/>
+        </w:rPr>
+        <w:t>뚫리게 된다.</w:t>
+      </w:r>
+      <w:bookmarkStart w:id="0" w:name="_GoBack"/>
+      <w:bookmarkEnd w:id="0"/>
+    </w:p>
+    <w:p>
+      <w:pPr>
+        <w:jc w:val="left"/>
+        <w:rPr>
+          <w:rFonts w:hint="eastAsia"/>
+          <w:iCs/>
+        </w:rPr>
+      </w:pPr>
+    </w:p>
+    <w:p>
+      <w:pPr>
+        <w:jc w:val="left"/>
+        <w:rPr>
+          <w:iCs/>
+        </w:rPr>
+      </w:pPr>
+      <w:r>
+        <w:rPr>
+          <w:rFonts w:hint="eastAsia"/>
+          <w:iCs/>
+        </w:rPr>
+        <w:lastRenderedPageBreak/>
+        <w:t>R</w:t>
+      </w:r>
+      <w:r>
+        <w:rPr>
+          <w:iCs/>
+        </w:rPr>
+        <w:t>eference</w:t>
+      </w:r>
+    </w:p>
+    <w:p>
+      <w:pPr>
+        <w:jc w:val="left"/>
+        <w:rPr>
+          <w:rFonts w:hint="eastAsia"/>
+          <w:iCs/>
+        </w:rPr>
+      </w:pPr>
+      <w:r>
+        <w:rPr>
+          <w:iCs/>
+        </w:rPr>
+        <w:t xml:space="preserve">[1] </w:t>
+      </w:r>
+      <w:r>
+        <w:rPr>
+          <w:iCs/>
+        </w:rPr>
+        <w:t>https://arxiv.org/pdf/2211.10438</w:t>
+      </w:r>
+      <w:r>
+        <w:rPr>
+          <w:iCs/>
+        </w:rPr>
+        <w:t xml:space="preserve"> </w:t>
       </w:r>
     </w:p>
     <w:sectPr>
@@ -3977,8 +6499,105 @@
 </w:document>
 </file>
 
+<file path=word/numbering.xml><?xml version="1.0" encoding="utf-8"?>
+<w:numbering xmlns:wpc="http://schemas.microsoft.com/office/word/2010/wordprocessingCanvas" xmlns:cx="http://schemas.microsoft.com/office/drawing/2014/chartex" xmlns:cx1="http://schemas.microsoft.com/office/drawing/2015/9/8/chartex" xmlns:cx2="http://schemas.microsoft.com/office/drawing/2015/10/21/chartex" xmlns:cx3="http://schemas.microsoft.com/office/drawing/2016/5/9/chartex" xmlns:cx4="http://schemas.microsoft.com/office/drawing/2016/5/10/chartex" xmlns:cx5="http://schemas.microsoft.com/office/drawing/2016/5/11/chartex" xmlns:cx6="http://schemas.microsoft.com/office/drawing/2016/5/12/chartex" xmlns:cx7="http://schemas.microsoft.com/office/drawing/2016/5/13/chartex" xmlns:cx8="http://schemas.microsoft.com/office/drawing/2016/5/14/chartex" xmlns:mc="http://schemas.openxmlformats.org/markup-compatibility/2006" xmlns:aink="http://schemas.microsoft.com/office/drawing/2016/ink" xmlns:am3d="http://schemas.microsoft.com/office/drawing/2017/model3d" xmlns:o="urn:schemas-microsoft-com:office:office" xmlns:r="http://schemas.openxmlformats.org/officeDocument/2006/relationships" xmlns:m="http://schemas.openxmlformats.org/officeDocument/2006/math" xmlns:v="urn:schemas-microsoft-com:vml" xmlns:wp14="http://schemas.microsoft.com/office/word/2010/wordprocessingDrawing" xmlns:wp="http://schemas.openxmlformats.org/drawingml/2006/wordprocessingDrawing" xmlns:w10="urn:schemas-microsoft-com:office:word" xmlns:w="http://schemas.openxmlformats.org/wordprocessingml/2006/main" xmlns:w14="http://schemas.microsoft.com/office/word/2010/wordml" xmlns:w15="http://schemas.microsoft.com/office/word/2012/wordml" xmlns:w16cid="http://schemas.microsoft.com/office/word/2016/wordml/cid" xmlns:w16se="http://schemas.microsoft.com/office/word/2015/wordml/symex" xmlns:wpg="http://schemas.microsoft.com/office/word/2010/wordprocessingGroup" xmlns:wpi="http://schemas.microsoft.com/office/word/2010/wordprocessingInk" xmlns:wne="http://schemas.microsoft.com/office/word/2006/wordml" xmlns:wps="http://schemas.microsoft.com/office/word/2010/wordprocessingShape" mc:Ignorable="w14 w15 w16se w16cid wp14">
+  <w:abstractNum w:abstractNumId="0" w15:restartNumberingAfterBreak="0">
+    <w:nsid w:val="3137394D"/>
+    <w:multiLevelType w:val="hybridMultilevel"/>
+    <w:tmpl w:val="EBF82A26"/>
+    <w:lvl w:ilvl="0" w:tplc="BB0E86EE">
+      <w:start w:val="1"/>
+      <w:numFmt w:val="decimal"/>
+      <w:lvlText w:val="%1)"/>
+      <w:lvlJc w:val="left"/>
+      <w:pPr>
+        <w:ind w:left="760" w:hanging="360"/>
+      </w:pPr>
+      <w:rPr>
+        <w:rFonts w:hint="default"/>
+      </w:rPr>
+    </w:lvl>
+    <w:lvl w:ilvl="1" w:tplc="04090019" w:tentative="1">
+      <w:start w:val="1"/>
+      <w:numFmt w:val="upperLetter"/>
+      <w:lvlText w:val="%2."/>
+      <w:lvlJc w:val="left"/>
+      <w:pPr>
+        <w:ind w:left="1200" w:hanging="400"/>
+      </w:pPr>
+    </w:lvl>
+    <w:lvl w:ilvl="2" w:tplc="0409001B" w:tentative="1">
+      <w:start w:val="1"/>
+      <w:numFmt w:val="lowerRoman"/>
+      <w:lvlText w:val="%3."/>
+      <w:lvlJc w:val="right"/>
+      <w:pPr>
+        <w:ind w:left="1600" w:hanging="400"/>
+      </w:pPr>
+    </w:lvl>
+    <w:lvl w:ilvl="3" w:tplc="0409000F" w:tentative="1">
+      <w:start w:val="1"/>
+      <w:numFmt w:val="decimal"/>
+      <w:lvlText w:val="%4."/>
+      <w:lvlJc w:val="left"/>
+      <w:pPr>
+        <w:ind w:left="2000" w:hanging="400"/>
+      </w:pPr>
+    </w:lvl>
+    <w:lvl w:ilvl="4" w:tplc="04090019" w:tentative="1">
+      <w:start w:val="1"/>
+      <w:numFmt w:val="upperLetter"/>
+      <w:lvlText w:val="%5."/>
+      <w:lvlJc w:val="left"/>
+      <w:pPr>
+        <w:ind w:left="2400" w:hanging="400"/>
+      </w:pPr>
+    </w:lvl>
+    <w:lvl w:ilvl="5" w:tplc="0409001B" w:tentative="1">
+      <w:start w:val="1"/>
+      <w:numFmt w:val="lowerRoman"/>
+      <w:lvlText w:val="%6."/>
+      <w:lvlJc w:val="right"/>
+      <w:pPr>
+        <w:ind w:left="2800" w:hanging="400"/>
+      </w:pPr>
+    </w:lvl>
+    <w:lvl w:ilvl="6" w:tplc="0409000F" w:tentative="1">
+      <w:start w:val="1"/>
+      <w:numFmt w:val="decimal"/>
+      <w:lvlText w:val="%7."/>
+      <w:lvlJc w:val="left"/>
+      <w:pPr>
+        <w:ind w:left="3200" w:hanging="400"/>
+      </w:pPr>
+    </w:lvl>
+    <w:lvl w:ilvl="7" w:tplc="04090019" w:tentative="1">
+      <w:start w:val="1"/>
+      <w:numFmt w:val="upperLetter"/>
+      <w:lvlText w:val="%8."/>
+      <w:lvlJc w:val="left"/>
+      <w:pPr>
+        <w:ind w:left="3600" w:hanging="400"/>
+      </w:pPr>
+    </w:lvl>
+    <w:lvl w:ilvl="8" w:tplc="0409001B" w:tentative="1">
+      <w:start w:val="1"/>
+      <w:numFmt w:val="lowerRoman"/>
+      <w:lvlText w:val="%9."/>
+      <w:lvlJc w:val="right"/>
+      <w:pPr>
+        <w:ind w:left="4000" w:hanging="400"/>
+      </w:pPr>
+    </w:lvl>
+  </w:abstractNum>
+  <w:num w:numId="1">
+    <w:abstractNumId w:val="0"/>
+  </w:num>
+</w:numbering>
+</file>
+
 <file path=word/styles.xml><?xml version="1.0" encoding="utf-8"?>
-<w:styles xmlns:mc="http://schemas.openxmlformats.org/markup-compatibility/2006" xmlns:r="http://schemas.openxmlformats.org/officeDocument/2006/relationships" xmlns:w="http://schemas.openxmlformats.org/wordprocessingml/2006/main" xmlns:w14="http://schemas.microsoft.com/office/word/2010/wordml" xmlns:w15="http://schemas.microsoft.com/office/word/2012/wordml" xmlns:w16cex="http://schemas.microsoft.com/office/word/2018/wordml/cex" xmlns:w16cid="http://schemas.microsoft.com/office/word/2016/wordml/cid" xmlns:w16="http://schemas.microsoft.com/office/word/2018/wordml" xmlns:w16sdtdh="http://schemas.microsoft.com/office/word/2020/wordml/sdtdatahash" xmlns:w16se="http://schemas.microsoft.com/office/word/2015/wordml/symex" mc:Ignorable="w14 w15 w16se w16cid w16 w16cex w16sdtdh">
+<w:styles xmlns:mc="http://schemas.openxmlformats.org/markup-compatibility/2006" xmlns:r="http://schemas.openxmlformats.org/officeDocument/2006/relationships" xmlns:w="http://schemas.openxmlformats.org/wordprocessingml/2006/main" xmlns:w14="http://schemas.microsoft.com/office/word/2010/wordml" xmlns:w15="http://schemas.microsoft.com/office/word/2012/wordml" xmlns:w16cid="http://schemas.microsoft.com/office/word/2016/wordml/cid" xmlns:w16se="http://schemas.microsoft.com/office/word/2015/wordml/symex" mc:Ignorable="w14 w15 w16se w16cid">
   <w:docDefaults>
     <w:rPrDefault>
       <w:rPr>
@@ -3995,7 +6614,7 @@
       </w:pPr>
     </w:pPrDefault>
   </w:docDefaults>
-  <w:latentStyles w:defLockedState="0" w:defUIPriority="99" w:defSemiHidden="0" w:defUnhideWhenUsed="0" w:defQFormat="0" w:count="376">
+  <w:latentStyles w:defLockedState="0" w:defUIPriority="99" w:defSemiHidden="0" w:defUnhideWhenUsed="0" w:defQFormat="0" w:count="375">
     <w:lsdException w:name="Normal" w:uiPriority="0" w:qFormat="1"/>
     <w:lsdException w:name="heading 1" w:uiPriority="9" w:qFormat="1"/>
     <w:lsdException w:name="heading 2" w:semiHidden="1" w:uiPriority="9" w:unhideWhenUsed="1" w:qFormat="1"/>
@@ -4371,7 +6990,6 @@
     <w:lsdException w:name="Smart Hyperlink" w:semiHidden="1" w:unhideWhenUsed="1"/>
     <w:lsdException w:name="Hashtag" w:semiHidden="1" w:unhideWhenUsed="1"/>
     <w:lsdException w:name="Unresolved Mention" w:semiHidden="1" w:unhideWhenUsed="1"/>
-    <w:lsdException w:name="Smart Link" w:semiHidden="1" w:unhideWhenUsed="1"/>
   </w:latentStyles>
   <w:style w:type="paragraph" w:default="1" w:styleId="a">
     <w:name w:val="Normal"/>
@@ -4419,6 +7037,39 @@
     <w:rPr>
       <w:color w:val="808080"/>
     </w:rPr>
+  </w:style>
+  <w:style w:type="character" w:styleId="a4">
+    <w:name w:val="Hyperlink"/>
+    <w:basedOn w:val="a0"/>
+    <w:uiPriority w:val="99"/>
+    <w:unhideWhenUsed/>
+    <w:rsid w:val="009D3083"/>
+    <w:rPr>
+      <w:color w:val="0563C1" w:themeColor="hyperlink"/>
+      <w:u w:val="single"/>
+    </w:rPr>
+  </w:style>
+  <w:style w:type="character" w:styleId="a5">
+    <w:name w:val="Unresolved Mention"/>
+    <w:basedOn w:val="a0"/>
+    <w:uiPriority w:val="99"/>
+    <w:semiHidden/>
+    <w:unhideWhenUsed/>
+    <w:rsid w:val="009D3083"/>
+    <w:rPr>
+      <w:color w:val="605E5C"/>
+      <w:shd w:val="clear" w:color="auto" w:fill="E1DFDD"/>
+    </w:rPr>
+  </w:style>
+  <w:style w:type="paragraph" w:styleId="a6">
+    <w:name w:val="List Paragraph"/>
+    <w:basedOn w:val="a"/>
+    <w:uiPriority w:val="34"/>
+    <w:qFormat/>
+    <w:rsid w:val="00F33CEC"/>
+    <w:pPr>
+      <w:ind w:leftChars="400" w:left="800"/>
+    </w:pPr>
   </w:style>
 </w:styles>
 </file>

</xml_diff>

<commit_message>
Add master's thesis dissertation and ppt
</commit_message>
<xml_diff>
--- a/doc/secllm_doc.docx
+++ b/doc/secllm_doc.docx
@@ -4516,7 +4516,6 @@
       <w:pPr>
         <w:jc w:val="left"/>
         <w:rPr>
-          <w:rFonts w:hint="eastAsia"/>
           <w:iCs/>
         </w:rPr>
       </w:pPr>
@@ -4586,7 +4585,6 @@
       <w:pPr>
         <w:jc w:val="left"/>
         <w:rPr>
-          <w:rFonts w:hint="eastAsia"/>
           <w:iCs/>
         </w:rPr>
       </w:pPr>
@@ -4862,7 +4860,6 @@
       <w:pPr>
         <w:jc w:val="left"/>
         <w:rPr>
-          <w:rFonts w:hint="eastAsia"/>
           <w:iCs/>
         </w:rPr>
       </w:pPr>
@@ -4993,7 +4990,6 @@
       <w:pPr>
         <w:jc w:val="left"/>
         <w:rPr>
-          <w:rFonts w:hint="eastAsia"/>
           <w:iCs/>
         </w:rPr>
       </w:pPr>
@@ -5002,7 +4998,6 @@
       <w:pPr>
         <w:jc w:val="left"/>
         <w:rPr>
-          <w:rFonts w:hint="eastAsia"/>
           <w:b/>
           <w:iCs/>
         </w:rPr>
@@ -5298,6 +5293,55 @@
       <w:pPr>
         <w:jc w:val="left"/>
         <w:rPr>
+          <w:rFonts w:hint="eastAsia"/>
+          <w:iCs/>
+        </w:rPr>
+      </w:pPr>
+      <w:r>
+        <w:rPr>
+          <w:iCs/>
+        </w:rPr>
+        <w:drawing>
+          <wp:inline distT="0" distB="0" distL="0" distR="0" wp14:anchorId="584174C7" wp14:editId="5BEF103F">
+            <wp:extent cx="5731510" cy="1972310"/>
+            <wp:effectExtent l="0" t="0" r="2540" b="8890"/>
+            <wp:docPr id="6" name="그림 6"/>
+            <wp:cNvGraphicFramePr>
+              <a:graphicFrameLocks xmlns:a="http://schemas.openxmlformats.org/drawingml/2006/main" noChangeAspect="1"/>
+            </wp:cNvGraphicFramePr>
+            <a:graphic xmlns:a="http://schemas.openxmlformats.org/drawingml/2006/main">
+              <a:graphicData uri="http://schemas.openxmlformats.org/drawingml/2006/picture">
+                <pic:pic xmlns:pic="http://schemas.openxmlformats.org/drawingml/2006/picture">
+                  <pic:nvPicPr>
+                    <pic:cNvPr id="1" name=""/>
+                    <pic:cNvPicPr/>
+                  </pic:nvPicPr>
+                  <pic:blipFill>
+                    <a:blip r:embed="rId14"/>
+                    <a:stretch>
+                      <a:fillRect/>
+                    </a:stretch>
+                  </pic:blipFill>
+                  <pic:spPr>
+                    <a:xfrm>
+                      <a:off x="0" y="0"/>
+                      <a:ext cx="5731510" cy="1972310"/>
+                    </a:xfrm>
+                    <a:prstGeom prst="rect">
+                      <a:avLst/>
+                    </a:prstGeom>
+                  </pic:spPr>
+                </pic:pic>
+              </a:graphicData>
+            </a:graphic>
+          </wp:inline>
+        </w:drawing>
+      </w:r>
+    </w:p>
+    <w:p>
+      <w:pPr>
+        <w:jc w:val="left"/>
+        <w:rPr>
           <w:b/>
           <w:iCs/>
         </w:rPr>
@@ -5401,7 +5445,6 @@
       <w:pPr>
         <w:jc w:val="left"/>
         <w:rPr>
-          <w:rFonts w:hint="eastAsia"/>
           <w:b/>
           <w:iCs/>
         </w:rPr>
@@ -5425,7 +5468,6 @@
         <w:ind w:leftChars="0"/>
         <w:jc w:val="left"/>
         <w:rPr>
-          <w:rFonts w:hint="eastAsia"/>
           <w:iCs/>
         </w:rPr>
       </w:pPr>
@@ -5602,7 +5644,6 @@
       <w:pPr>
         <w:jc w:val="left"/>
         <w:rPr>
-          <w:rFonts w:hint="eastAsia"/>
           <w:iCs/>
         </w:rPr>
       </w:pPr>
@@ -5632,7 +5673,7 @@
                     </pic:cNvPicPr>
                   </pic:nvPicPr>
                   <pic:blipFill>
-                    <a:blip r:embed="rId14">
+                    <a:blip r:embed="rId15">
                       <a:extLst>
                         <a:ext uri="{28A0092B-C50C-407E-A947-70E740481C1C}">
                           <a14:useLocalDpi xmlns:a14="http://schemas.microsoft.com/office/drawing/2010/main" val="0"/>
@@ -6410,7 +6451,6 @@
         <w:ind w:leftChars="0"/>
         <w:jc w:val="left"/>
         <w:rPr>
-          <w:rFonts w:hint="eastAsia"/>
           <w:iCs/>
         </w:rPr>
       </w:pPr>
@@ -6428,6 +6468,465 @@
         </w:rPr>
         <w:t>뚫리게 된다.</w:t>
       </w:r>
+    </w:p>
+    <w:p>
+      <w:pPr>
+        <w:jc w:val="left"/>
+        <w:rPr>
+          <w:iCs/>
+        </w:rPr>
+      </w:pPr>
+    </w:p>
+    <w:p>
+      <w:pPr>
+        <w:jc w:val="left"/>
+        <w:rPr>
+          <w:b/>
+          <w:iCs/>
+        </w:rPr>
+      </w:pPr>
+      <w:r>
+        <w:rPr>
+          <w:rFonts w:hint="eastAsia"/>
+          <w:b/>
+          <w:iCs/>
+        </w:rPr>
+        <w:t>C</w:t>
+      </w:r>
+      <w:r>
+        <w:rPr>
+          <w:b/>
+          <w:iCs/>
+        </w:rPr>
+        <w:t xml:space="preserve">omputation </w:t>
+      </w:r>
+      <w:r>
+        <w:rPr>
+          <w:rFonts w:hint="eastAsia"/>
+          <w:b/>
+          <w:iCs/>
+        </w:rPr>
+        <w:t>F</w:t>
+      </w:r>
+      <w:r>
+        <w:rPr>
+          <w:b/>
+          <w:iCs/>
+        </w:rPr>
+        <w:t xml:space="preserve">low </w:t>
+      </w:r>
+      <w:r>
+        <w:rPr>
+          <w:b/>
+          <w:iCs/>
+        </w:rPr>
+        <w:t>Model</w:t>
+      </w:r>
+    </w:p>
+    <w:p>
+      <w:pPr>
+        <w:jc w:val="left"/>
+        <w:rPr>
+          <w:rFonts w:hint="eastAsia"/>
+          <w:iCs/>
+        </w:rPr>
+      </w:pPr>
+      <w:r>
+        <w:rPr>
+          <w:rFonts w:hint="eastAsia"/>
+          <w:iCs/>
+        </w:rPr>
+        <w:t xml:space="preserve">우리가 채택하는 </w:t>
+      </w:r>
+      <w:r>
+        <w:rPr>
+          <w:rFonts w:hint="eastAsia"/>
+          <w:iCs/>
+        </w:rPr>
+        <w:t xml:space="preserve">연산의 흐름은 아래 </w:t>
+      </w:r>
+      <w:proofErr w:type="spellStart"/>
+      <w:r>
+        <w:rPr>
+          <w:rFonts w:hint="eastAsia"/>
+          <w:iCs/>
+        </w:rPr>
+        <w:t>그림에서처럼</w:t>
+      </w:r>
+      <w:proofErr w:type="spellEnd"/>
+      <w:r>
+        <w:rPr>
+          <w:rFonts w:hint="eastAsia"/>
+          <w:iCs/>
+        </w:rPr>
+        <w:t xml:space="preserve"> 표현된다.</w:t>
+      </w:r>
+      <w:r>
+        <w:rPr>
+          <w:iCs/>
+        </w:rPr>
+        <w:t xml:space="preserve"> </w:t>
+      </w:r>
+      <w:r>
+        <w:rPr>
+          <w:rFonts w:hint="eastAsia"/>
+          <w:iCs/>
+        </w:rPr>
+        <w:t>먼저 사용자 입력</w:t>
+      </w:r>
+      <w:r>
+        <w:rPr>
+          <w:iCs/>
+        </w:rPr>
+        <w:t>(X</w:t>
+      </w:r>
+      <w:r>
+        <w:rPr>
+          <w:rFonts w:hint="eastAsia"/>
+          <w:iCs/>
+        </w:rPr>
+        <w:t xml:space="preserve">와 </w:t>
+      </w:r>
+      <w:r>
+        <w:rPr>
+          <w:iCs/>
+        </w:rPr>
+        <w:t>Y)</w:t>
+      </w:r>
+      <w:r>
+        <w:rPr>
+          <w:rFonts w:hint="eastAsia"/>
+          <w:iCs/>
+        </w:rPr>
+        <w:t xml:space="preserve">은 </w:t>
+      </w:r>
+      <w:r>
+        <w:rPr>
+          <w:iCs/>
+        </w:rPr>
+        <w:t xml:space="preserve">CPU </w:t>
+      </w:r>
+      <w:r>
+        <w:rPr>
+          <w:rFonts w:hint="eastAsia"/>
+          <w:iCs/>
+        </w:rPr>
+        <w:t>T</w:t>
+      </w:r>
+      <w:r>
+        <w:rPr>
+          <w:iCs/>
+        </w:rPr>
+        <w:t>EE</w:t>
+      </w:r>
+      <w:r>
+        <w:rPr>
+          <w:rFonts w:hint="eastAsia"/>
+          <w:iCs/>
+        </w:rPr>
+        <w:t xml:space="preserve">에서 존재하고 안전하지 않은 외부 가속기로 </w:t>
+      </w:r>
+      <w:proofErr w:type="spellStart"/>
+      <w:r>
+        <w:rPr>
+          <w:rFonts w:hint="eastAsia"/>
+          <w:iCs/>
+        </w:rPr>
+        <w:t>보내지기전</w:t>
+      </w:r>
+      <w:proofErr w:type="spellEnd"/>
+      <w:r>
+        <w:rPr>
+          <w:rFonts w:hint="eastAsia"/>
+          <w:iCs/>
+        </w:rPr>
+        <w:t xml:space="preserve"> 특정 암호화 기법에 의해 암호화</w:t>
+      </w:r>
+      <w:r>
+        <w:rPr>
+          <w:iCs/>
+        </w:rPr>
+        <w:t xml:space="preserve">가 </w:t>
+      </w:r>
+      <w:r>
+        <w:rPr>
+          <w:rFonts w:hint="eastAsia"/>
+          <w:iCs/>
+        </w:rPr>
+        <w:t>된다</w:t>
+      </w:r>
+      <w:r>
+        <w:rPr>
+          <w:iCs/>
+        </w:rPr>
+        <w:t>(</w:t>
+      </w:r>
+      <m:oMath>
+        <m:acc>
+          <m:accPr>
+            <m:chr m:val="̃"/>
+            <m:ctrlPr>
+              <w:rPr>
+                <w:rFonts w:ascii="Cambria Math" w:hAnsi="Cambria Math"/>
+                <w:iCs/>
+              </w:rPr>
+            </m:ctrlPr>
+          </m:accPr>
+          <m:e>
+            <m:r>
+              <m:rPr>
+                <m:sty m:val="p"/>
+              </m:rPr>
+              <w:rPr>
+                <w:rFonts w:ascii="Cambria Math" w:hAnsi="Cambria Math"/>
+              </w:rPr>
+              <m:t>X</m:t>
+            </m:r>
+          </m:e>
+        </m:acc>
+      </m:oMath>
+      <w:r>
+        <w:rPr>
+          <w:rFonts w:hint="eastAsia"/>
+          <w:iCs/>
+        </w:rPr>
+        <w:t xml:space="preserve">와 </w:t>
+      </w:r>
+      <m:oMath>
+        <m:acc>
+          <m:accPr>
+            <m:chr m:val="̃"/>
+            <m:ctrlPr>
+              <w:rPr>
+                <w:rFonts w:ascii="Cambria Math" w:hAnsi="Cambria Math"/>
+                <w:iCs/>
+              </w:rPr>
+            </m:ctrlPr>
+          </m:accPr>
+          <m:e>
+            <m:r>
+              <m:rPr>
+                <m:sty m:val="p"/>
+              </m:rPr>
+              <w:rPr>
+                <w:rFonts w:ascii="Cambria Math" w:hAnsi="Cambria Math"/>
+              </w:rPr>
+              <m:t>Y</m:t>
+            </m:r>
+          </m:e>
+        </m:acc>
+      </m:oMath>
+      <w:r>
+        <w:rPr>
+          <w:rFonts w:hint="eastAsia"/>
+          <w:iCs/>
+        </w:rPr>
+        <w:t>로 암호화)</w:t>
+      </w:r>
+      <w:r>
+        <w:rPr>
+          <w:iCs/>
+        </w:rPr>
+        <w:t>.</w:t>
+      </w:r>
+      <w:r>
+        <w:rPr>
+          <w:rFonts w:hint="eastAsia"/>
+          <w:iCs/>
+        </w:rPr>
+        <w:t xml:space="preserve"> 암호화된 입력들은 안전하게 가속기로 보내 결과 </w:t>
+      </w:r>
+      <m:oMath>
+        <m:acc>
+          <m:accPr>
+            <m:chr m:val="̃"/>
+            <m:ctrlPr>
+              <w:rPr>
+                <w:rFonts w:ascii="Cambria Math" w:hAnsi="Cambria Math"/>
+                <w:iCs/>
+              </w:rPr>
+            </m:ctrlPr>
+          </m:accPr>
+          <m:e>
+            <m:r>
+              <m:rPr>
+                <m:sty m:val="p"/>
+              </m:rPr>
+              <w:rPr>
+                <w:rFonts w:ascii="Cambria Math" w:hAnsi="Cambria Math"/>
+              </w:rPr>
+              <m:t>Z</m:t>
+            </m:r>
+          </m:e>
+        </m:acc>
+      </m:oMath>
+      <w:r>
+        <w:rPr>
+          <w:rFonts w:hint="eastAsia"/>
+          <w:iCs/>
+        </w:rPr>
+        <w:t>를 계산한다.</w:t>
+      </w:r>
+      <w:r>
+        <w:rPr>
+          <w:iCs/>
+        </w:rPr>
+        <w:t xml:space="preserve"> </w:t>
+      </w:r>
+      <w:r>
+        <w:rPr>
+          <w:rFonts w:hint="eastAsia"/>
+          <w:iCs/>
+        </w:rPr>
+        <w:t xml:space="preserve">마지막으로 </w:t>
+      </w:r>
+      <w:r>
+        <w:rPr>
+          <w:iCs/>
+        </w:rPr>
+        <w:t>CPU-TEE</w:t>
+      </w:r>
+      <w:r>
+        <w:rPr>
+          <w:rFonts w:hint="eastAsia"/>
+          <w:iCs/>
+        </w:rPr>
+        <w:t xml:space="preserve">로 보내 원래 구하고자 하던 결과 </w:t>
+      </w:r>
+      <m:oMath>
+        <m:r>
+          <m:rPr>
+            <m:sty m:val="p"/>
+          </m:rPr>
+          <w:rPr>
+            <w:rFonts w:ascii="Cambria Math" w:hAnsi="Cambria Math"/>
+          </w:rPr>
+          <m:t>Z</m:t>
+        </m:r>
+      </m:oMath>
+      <w:r>
+        <w:rPr>
+          <w:rFonts w:hint="eastAsia"/>
+          <w:iCs/>
+        </w:rPr>
+        <w:t>를 복호화 과정을 통해 구해낸다.</w:t>
+      </w:r>
+      <w:r>
+        <w:rPr>
+          <w:iCs/>
+        </w:rPr>
+        <w:t xml:space="preserve"> </w:t>
+      </w:r>
+      <w:r>
+        <w:rPr>
+          <w:rFonts w:hint="eastAsia"/>
+          <w:iCs/>
+        </w:rPr>
+        <w:t xml:space="preserve">본 연구에서 사용하는 </w:t>
+      </w:r>
+      <w:r>
+        <w:rPr>
+          <w:iCs/>
+        </w:rPr>
+        <w:t>CPU TEE</w:t>
+      </w:r>
+      <w:r>
+        <w:rPr>
+          <w:rFonts w:hint="eastAsia"/>
+          <w:iCs/>
+        </w:rPr>
+        <w:t xml:space="preserve">는 </w:t>
+      </w:r>
+      <w:r>
+        <w:rPr>
+          <w:iCs/>
+        </w:rPr>
+        <w:t>Intel Scalable SGX</w:t>
+      </w:r>
+      <w:r>
+        <w:rPr>
+          <w:rFonts w:hint="eastAsia"/>
+          <w:iCs/>
+        </w:rPr>
+        <w:t>이</w:t>
+      </w:r>
+      <w:r>
+        <w:rPr>
+          <w:rFonts w:hint="eastAsia"/>
+          <w:iCs/>
+        </w:rPr>
+        <w:t xml:space="preserve">며 사용하는 가속기는 </w:t>
+      </w:r>
+      <w:r>
+        <w:rPr>
+          <w:iCs/>
+        </w:rPr>
+        <w:t>NVIDIA GPU</w:t>
+      </w:r>
+      <w:r>
+        <w:rPr>
+          <w:rFonts w:hint="eastAsia"/>
+          <w:iCs/>
+        </w:rPr>
+        <w:t>를 활용한다.</w:t>
+      </w:r>
+    </w:p>
+    <w:p>
+      <w:pPr>
+        <w:jc w:val="left"/>
+        <w:rPr>
+          <w:rFonts w:hint="eastAsia"/>
+          <w:iCs/>
+        </w:rPr>
+      </w:pPr>
+      <w:r>
+        <w:rPr>
+          <w:iCs/>
+        </w:rPr>
+        <w:drawing>
+          <wp:inline distT="0" distB="0" distL="0" distR="0" wp14:anchorId="3DB2F2D1" wp14:editId="56471976">
+            <wp:extent cx="5731510" cy="4383405"/>
+            <wp:effectExtent l="0" t="0" r="2540" b="0"/>
+            <wp:docPr id="11" name="그림 11"/>
+            <wp:cNvGraphicFramePr>
+              <a:graphicFrameLocks xmlns:a="http://schemas.openxmlformats.org/drawingml/2006/main" noChangeAspect="1"/>
+            </wp:cNvGraphicFramePr>
+            <a:graphic xmlns:a="http://schemas.openxmlformats.org/drawingml/2006/main">
+              <a:graphicData uri="http://schemas.openxmlformats.org/drawingml/2006/picture">
+                <pic:pic xmlns:pic="http://schemas.openxmlformats.org/drawingml/2006/picture">
+                  <pic:nvPicPr>
+                    <pic:cNvPr id="1" name=""/>
+                    <pic:cNvPicPr/>
+                  </pic:nvPicPr>
+                  <pic:blipFill>
+                    <a:blip r:embed="rId16"/>
+                    <a:stretch>
+                      <a:fillRect/>
+                    </a:stretch>
+                  </pic:blipFill>
+                  <pic:spPr>
+                    <a:xfrm>
+                      <a:off x="0" y="0"/>
+                      <a:ext cx="5731510" cy="4383405"/>
+                    </a:xfrm>
+                    <a:prstGeom prst="rect">
+                      <a:avLst/>
+                    </a:prstGeom>
+                  </pic:spPr>
+                </pic:pic>
+              </a:graphicData>
+            </a:graphic>
+          </wp:inline>
+        </w:drawing>
+      </w:r>
+    </w:p>
+    <w:p>
+      <w:pPr>
+        <w:jc w:val="left"/>
+        <w:rPr>
+          <w:iCs/>
+        </w:rPr>
+      </w:pPr>
       <w:bookmarkStart w:id="0" w:name="_GoBack"/>
       <w:bookmarkEnd w:id="0"/>
     </w:p>
@@ -6435,6 +6934,267 @@
       <w:pPr>
         <w:jc w:val="left"/>
         <w:rPr>
+          <w:b/>
+          <w:iCs/>
+        </w:rPr>
+      </w:pPr>
+      <w:r>
+        <w:rPr>
+          <w:rFonts w:hint="eastAsia"/>
+          <w:b/>
+          <w:iCs/>
+        </w:rPr>
+        <w:lastRenderedPageBreak/>
+        <w:t>구현</w:t>
+      </w:r>
+    </w:p>
+    <w:p>
+      <w:pPr>
+        <w:jc w:val="left"/>
+        <w:rPr>
+          <w:iCs/>
+        </w:rPr>
+      </w:pPr>
+      <w:r>
+        <w:rPr>
+          <w:rFonts w:hint="eastAsia"/>
+          <w:iCs/>
+        </w:rPr>
+        <w:t xml:space="preserve">본 연구에서 주로 사용하는 언어는 </w:t>
+      </w:r>
+      <w:r>
+        <w:rPr>
+          <w:iCs/>
+        </w:rPr>
+        <w:t>Python</w:t>
+      </w:r>
+      <w:r>
+        <w:rPr>
+          <w:rFonts w:hint="eastAsia"/>
+          <w:iCs/>
+        </w:rPr>
+        <w:t xml:space="preserve">과 </w:t>
+      </w:r>
+      <w:r>
+        <w:rPr>
+          <w:iCs/>
+        </w:rPr>
+        <w:t>C/C++</w:t>
+      </w:r>
+      <w:r>
+        <w:rPr>
+          <w:rFonts w:hint="eastAsia"/>
+          <w:iCs/>
+        </w:rPr>
+        <w:t>이다.</w:t>
+      </w:r>
+      <w:r>
+        <w:rPr>
+          <w:iCs/>
+        </w:rPr>
+        <w:t xml:space="preserve"> </w:t>
+      </w:r>
+      <w:r>
+        <w:rPr>
+          <w:rFonts w:hint="eastAsia"/>
+          <w:iCs/>
+        </w:rPr>
+        <w:t>P</w:t>
+      </w:r>
+      <w:r>
+        <w:rPr>
+          <w:iCs/>
+        </w:rPr>
+        <w:t>ython</w:t>
+      </w:r>
+      <w:r>
+        <w:rPr>
+          <w:rFonts w:hint="eastAsia"/>
+          <w:iCs/>
+        </w:rPr>
+        <w:t xml:space="preserve">은 </w:t>
+      </w:r>
+      <w:proofErr w:type="spellStart"/>
+      <w:r>
+        <w:rPr>
+          <w:iCs/>
+        </w:rPr>
+        <w:t>PyTorch</w:t>
+      </w:r>
+      <w:proofErr w:type="spellEnd"/>
+      <w:r>
+        <w:rPr>
+          <w:iCs/>
+        </w:rPr>
+        <w:t xml:space="preserve"> </w:t>
+      </w:r>
+      <w:r>
+        <w:rPr>
+          <w:rFonts w:hint="eastAsia"/>
+          <w:iCs/>
+        </w:rPr>
+        <w:t xml:space="preserve">및 </w:t>
+      </w:r>
+      <w:proofErr w:type="spellStart"/>
+      <w:r>
+        <w:rPr>
+          <w:rFonts w:hint="eastAsia"/>
+          <w:iCs/>
+        </w:rPr>
+        <w:t>C</w:t>
+      </w:r>
+      <w:r>
+        <w:rPr>
+          <w:iCs/>
+        </w:rPr>
+        <w:t>uPY</w:t>
+      </w:r>
+      <w:proofErr w:type="spellEnd"/>
+      <w:r>
+        <w:rPr>
+          <w:iCs/>
+        </w:rPr>
+        <w:t xml:space="preserve"> </w:t>
+      </w:r>
+      <w:r>
+        <w:rPr>
+          <w:rFonts w:hint="eastAsia"/>
+          <w:iCs/>
+        </w:rPr>
+        <w:t>사용을 위해</w:t>
+      </w:r>
+      <w:r>
+        <w:rPr>
+          <w:iCs/>
+        </w:rPr>
+        <w:t xml:space="preserve"> C/C++</w:t>
+      </w:r>
+      <w:r>
+        <w:rPr>
+          <w:rFonts w:hint="eastAsia"/>
+          <w:iCs/>
+        </w:rPr>
+        <w:t xml:space="preserve">는 </w:t>
+      </w:r>
+      <w:r>
+        <w:rPr>
+          <w:iCs/>
+        </w:rPr>
+        <w:t xml:space="preserve">Intel SGX </w:t>
+      </w:r>
+      <w:r>
+        <w:rPr>
+          <w:rFonts w:hint="eastAsia"/>
+          <w:iCs/>
+        </w:rPr>
+        <w:t xml:space="preserve">사용과 </w:t>
+      </w:r>
+      <w:r>
+        <w:rPr>
+          <w:iCs/>
+        </w:rPr>
+        <w:t>CPU</w:t>
+      </w:r>
+      <w:r>
+        <w:rPr>
+          <w:rFonts w:hint="eastAsia"/>
+          <w:iCs/>
+        </w:rPr>
+        <w:t>쪽 고성능 컴퓨팅을 위해 사용한다.</w:t>
+      </w:r>
+      <w:r>
+        <w:rPr>
+          <w:iCs/>
+        </w:rPr>
+        <w:t xml:space="preserve"> </w:t>
+      </w:r>
+      <w:r>
+        <w:rPr>
+          <w:rFonts w:hint="eastAsia"/>
+          <w:iCs/>
+        </w:rPr>
+        <w:t>그 외에도 필요한 패키지는 R</w:t>
+      </w:r>
+      <w:r>
+        <w:rPr>
+          <w:iCs/>
+        </w:rPr>
+        <w:t>epository</w:t>
+      </w:r>
+      <w:r>
+        <w:rPr>
+          <w:rFonts w:hint="eastAsia"/>
+          <w:iCs/>
+        </w:rPr>
+        <w:t xml:space="preserve">에 </w:t>
+      </w:r>
+      <w:r>
+        <w:rPr>
+          <w:iCs/>
+        </w:rPr>
+        <w:t>requirements.txt</w:t>
+      </w:r>
+      <w:r>
+        <w:rPr>
+          <w:rFonts w:hint="eastAsia"/>
+          <w:iCs/>
+        </w:rPr>
+        <w:t>를 참조</w:t>
+      </w:r>
+      <w:r>
+        <w:rPr>
+          <w:rFonts w:hint="eastAsia"/>
+          <w:iCs/>
+        </w:rPr>
+        <w:t xml:space="preserve"> </w:t>
+      </w:r>
+      <w:r>
+        <w:rPr>
+          <w:rFonts w:hint="eastAsia"/>
+          <w:iCs/>
+        </w:rPr>
+        <w:t>바람.</w:t>
+      </w:r>
+      <w:r>
+        <w:rPr>
+          <w:iCs/>
+        </w:rPr>
+        <w:t xml:space="preserve"> </w:t>
+      </w:r>
+    </w:p>
+    <w:p>
+      <w:pPr>
+        <w:jc w:val="left"/>
+        <w:rPr>
+          <w:rFonts w:hint="eastAsia"/>
+          <w:iCs/>
+        </w:rPr>
+      </w:pPr>
+      <w:r>
+        <w:rPr>
+          <w:rFonts w:hint="eastAsia"/>
+          <w:iCs/>
+        </w:rPr>
+        <w:t xml:space="preserve">본 연구에서 사용하는 언어모델은 </w:t>
+      </w:r>
+      <w:r>
+        <w:rPr>
+          <w:iCs/>
+        </w:rPr>
+        <w:t>Llama3</w:t>
+      </w:r>
+      <w:r>
+        <w:rPr>
+          <w:rFonts w:hint="eastAsia"/>
+          <w:iCs/>
+        </w:rPr>
+        <w:t xml:space="preserve">이며 </w:t>
+      </w:r>
+    </w:p>
+    <w:p>
+      <w:pPr>
+        <w:jc w:val="left"/>
+        <w:rPr>
           <w:rFonts w:hint="eastAsia"/>
           <w:iCs/>
         </w:rPr>
@@ -6452,7 +7212,6 @@
           <w:rFonts w:hint="eastAsia"/>
           <w:iCs/>
         </w:rPr>
-        <w:lastRenderedPageBreak/>
         <w:t>R</w:t>
       </w:r>
       <w:r>
@@ -6466,7 +7225,6 @@
       <w:pPr>
         <w:jc w:val="left"/>
         <w:rPr>
-          <w:rFonts w:hint="eastAsia"/>
           <w:iCs/>
         </w:rPr>
       </w:pPr>

</xml_diff>